<commit_message>
Changes in header/footer in Project Plan and Requirements Specification.
</commit_message>
<xml_diff>
--- a/documentation/submissions/02-project_plan/Project Plan.docx
+++ b/documentation/submissions/02-project_plan/Project Plan.docx
@@ -61,10 +61,7 @@
         <w:jc w:val="center"/>
       </w:pPr>
       <w:r>
-        <w:rPr>
-          <w:highlight w:val="red"/>
-        </w:rPr>
-        <w:t>Editor Name</w:t>
+        <w:t>Martin Ruzicka</w:t>
       </w:r>
     </w:p>
     <w:p>
@@ -72,7 +69,7 @@
         <w:jc w:val="center"/>
       </w:pPr>
       <w:r>
-        <w:t>Version 0.2</w:t>
+        <w:t>Version 0.3</w:t>
       </w:r>
     </w:p>
     <w:p/>
@@ -1018,7 +1015,7 @@
         <w:rPr>
           <w:noProof/>
         </w:rPr>
-        <w:instrText xml:space="preserve"> PAGEREF _Toc126740251 \h </w:instrText>
+        <w:instrText xml:space="preserve"> PAGEREF _Toc126812461 \h </w:instrText>
       </w:r>
       <w:r>
         <w:rPr>
@@ -1093,7 +1090,7 @@
         <w:rPr>
           <w:noProof/>
         </w:rPr>
-        <w:instrText xml:space="preserve"> PAGEREF _Toc126740252 \h </w:instrText>
+        <w:instrText xml:space="preserve"> PAGEREF _Toc126812462 \h </w:instrText>
       </w:r>
       <w:r>
         <w:rPr>
@@ -1172,7 +1169,7 @@
         <w:rPr>
           <w:noProof/>
         </w:rPr>
-        <w:instrText xml:space="preserve"> PAGEREF _Toc126740253 \h </w:instrText>
+        <w:instrText xml:space="preserve"> PAGEREF _Toc126812463 \h </w:instrText>
       </w:r>
       <w:r>
         <w:rPr>
@@ -1251,7 +1248,7 @@
         <w:rPr>
           <w:noProof/>
         </w:rPr>
-        <w:instrText xml:space="preserve"> PAGEREF _Toc126740254 \h </w:instrText>
+        <w:instrText xml:space="preserve"> PAGEREF _Toc126812464 \h </w:instrText>
       </w:r>
       <w:r>
         <w:rPr>
@@ -1330,7 +1327,7 @@
         <w:rPr>
           <w:noProof/>
         </w:rPr>
-        <w:instrText xml:space="preserve"> PAGEREF _Toc126740255 \h </w:instrText>
+        <w:instrText xml:space="preserve"> PAGEREF _Toc126812465 \h </w:instrText>
       </w:r>
       <w:r>
         <w:rPr>
@@ -1405,7 +1402,7 @@
         <w:rPr>
           <w:noProof/>
         </w:rPr>
-        <w:instrText xml:space="preserve"> PAGEREF _Toc126740256 \h </w:instrText>
+        <w:instrText xml:space="preserve"> PAGEREF _Toc126812466 \h </w:instrText>
       </w:r>
       <w:r>
         <w:rPr>
@@ -1484,7 +1481,7 @@
         <w:rPr>
           <w:noProof/>
         </w:rPr>
-        <w:instrText xml:space="preserve"> PAGEREF _Toc126740257 \h </w:instrText>
+        <w:instrText xml:space="preserve"> PAGEREF _Toc126812467 \h </w:instrText>
       </w:r>
       <w:r>
         <w:rPr>
@@ -1563,7 +1560,7 @@
         <w:rPr>
           <w:noProof/>
         </w:rPr>
-        <w:instrText xml:space="preserve"> PAGEREF _Toc126740258 \h </w:instrText>
+        <w:instrText xml:space="preserve"> PAGEREF _Toc126812468 \h </w:instrText>
       </w:r>
       <w:r>
         <w:rPr>
@@ -1642,7 +1639,7 @@
         <w:rPr>
           <w:noProof/>
         </w:rPr>
-        <w:instrText xml:space="preserve"> PAGEREF _Toc126740259 \h </w:instrText>
+        <w:instrText xml:space="preserve"> PAGEREF _Toc126812469 \h </w:instrText>
       </w:r>
       <w:r>
         <w:rPr>
@@ -1717,7 +1714,7 @@
         <w:rPr>
           <w:noProof/>
         </w:rPr>
-        <w:instrText xml:space="preserve"> PAGEREF _Toc126740260 \h </w:instrText>
+        <w:instrText xml:space="preserve"> PAGEREF _Toc126812470 \h </w:instrText>
       </w:r>
       <w:r>
         <w:rPr>
@@ -1796,7 +1793,7 @@
         <w:rPr>
           <w:noProof/>
         </w:rPr>
-        <w:instrText xml:space="preserve"> PAGEREF _Toc126740261 \h </w:instrText>
+        <w:instrText xml:space="preserve"> PAGEREF _Toc126812471 \h </w:instrText>
       </w:r>
       <w:r>
         <w:rPr>
@@ -1875,7 +1872,7 @@
         <w:rPr>
           <w:noProof/>
         </w:rPr>
-        <w:instrText xml:space="preserve"> PAGEREF _Toc126740262 \h </w:instrText>
+        <w:instrText xml:space="preserve"> PAGEREF _Toc126812472 \h </w:instrText>
       </w:r>
       <w:r>
         <w:rPr>
@@ -1950,7 +1947,7 @@
         <w:rPr>
           <w:noProof/>
         </w:rPr>
-        <w:instrText xml:space="preserve"> PAGEREF _Toc126740263 \h </w:instrText>
+        <w:instrText xml:space="preserve"> PAGEREF _Toc126812473 \h </w:instrText>
       </w:r>
       <w:r>
         <w:rPr>
@@ -2025,7 +2022,7 @@
         <w:rPr>
           <w:noProof/>
         </w:rPr>
-        <w:instrText xml:space="preserve"> PAGEREF _Toc126740264 \h </w:instrText>
+        <w:instrText xml:space="preserve"> PAGEREF _Toc126812474 \h </w:instrText>
       </w:r>
       <w:r>
         <w:rPr>
@@ -2100,7 +2097,7 @@
         <w:rPr>
           <w:noProof/>
         </w:rPr>
-        <w:instrText xml:space="preserve"> PAGEREF _Toc126740265 \h </w:instrText>
+        <w:instrText xml:space="preserve"> PAGEREF _Toc126812475 \h </w:instrText>
       </w:r>
       <w:r>
         <w:rPr>
@@ -2179,7 +2176,7 @@
         <w:rPr>
           <w:noProof/>
         </w:rPr>
-        <w:instrText xml:space="preserve"> PAGEREF _Toc126740266 \h </w:instrText>
+        <w:instrText xml:space="preserve"> PAGEREF _Toc126812476 \h </w:instrText>
       </w:r>
       <w:r>
         <w:rPr>
@@ -2258,7 +2255,7 @@
         <w:rPr>
           <w:noProof/>
         </w:rPr>
-        <w:instrText xml:space="preserve"> PAGEREF _Toc126740267 \h </w:instrText>
+        <w:instrText xml:space="preserve"> PAGEREF _Toc126812477 \h </w:instrText>
       </w:r>
       <w:r>
         <w:rPr>
@@ -2333,7 +2330,7 @@
         <w:rPr>
           <w:noProof/>
         </w:rPr>
-        <w:instrText xml:space="preserve"> PAGEREF _Toc126740268 \h </w:instrText>
+        <w:instrText xml:space="preserve"> PAGEREF _Toc126812478 \h </w:instrText>
       </w:r>
       <w:r>
         <w:rPr>
@@ -2408,7 +2405,7 @@
         <w:rPr>
           <w:noProof/>
         </w:rPr>
-        <w:instrText xml:space="preserve"> PAGEREF _Toc126740269 \h </w:instrText>
+        <w:instrText xml:space="preserve"> PAGEREF _Toc126812479 \h </w:instrText>
       </w:r>
       <w:r>
         <w:rPr>
@@ -2483,7 +2480,7 @@
         <w:rPr>
           <w:noProof/>
         </w:rPr>
-        <w:instrText xml:space="preserve"> PAGEREF _Toc126740270 \h </w:instrText>
+        <w:instrText xml:space="preserve"> PAGEREF _Toc126812480 \h </w:instrText>
       </w:r>
       <w:r>
         <w:rPr>
@@ -2562,7 +2559,7 @@
         <w:rPr>
           <w:noProof/>
         </w:rPr>
-        <w:instrText xml:space="preserve"> PAGEREF _Toc126740271 \h </w:instrText>
+        <w:instrText xml:space="preserve"> PAGEREF _Toc126812481 \h </w:instrText>
       </w:r>
       <w:r>
         <w:rPr>
@@ -2641,7 +2638,7 @@
         <w:rPr>
           <w:noProof/>
         </w:rPr>
-        <w:instrText xml:space="preserve"> PAGEREF _Toc126740272 \h </w:instrText>
+        <w:instrText xml:space="preserve"> PAGEREF _Toc126812482 \h </w:instrText>
       </w:r>
       <w:r>
         <w:rPr>
@@ -2720,7 +2717,7 @@
         <w:rPr>
           <w:noProof/>
         </w:rPr>
-        <w:instrText xml:space="preserve"> PAGEREF _Toc126740273 \h </w:instrText>
+        <w:instrText xml:space="preserve"> PAGEREF _Toc126812483 \h </w:instrText>
       </w:r>
       <w:r>
         <w:rPr>
@@ -2799,7 +2796,7 @@
         <w:rPr>
           <w:noProof/>
         </w:rPr>
-        <w:instrText xml:space="preserve"> PAGEREF _Toc126740274 \h </w:instrText>
+        <w:instrText xml:space="preserve"> PAGEREF _Toc126812484 \h </w:instrText>
       </w:r>
       <w:r>
         <w:rPr>
@@ -2874,7 +2871,7 @@
         <w:rPr>
           <w:noProof/>
         </w:rPr>
-        <w:instrText xml:space="preserve"> PAGEREF _Toc126740275 \h </w:instrText>
+        <w:instrText xml:space="preserve"> PAGEREF _Toc126812485 \h </w:instrText>
       </w:r>
       <w:r>
         <w:rPr>
@@ -2953,7 +2950,7 @@
         <w:rPr>
           <w:noProof/>
         </w:rPr>
-        <w:instrText xml:space="preserve"> PAGEREF _Toc126740276 \h </w:instrText>
+        <w:instrText xml:space="preserve"> PAGEREF _Toc126812486 \h </w:instrText>
       </w:r>
       <w:r>
         <w:rPr>
@@ -3032,7 +3029,7 @@
         <w:rPr>
           <w:noProof/>
         </w:rPr>
-        <w:instrText xml:space="preserve"> PAGEREF _Toc126740277 \h </w:instrText>
+        <w:instrText xml:space="preserve"> PAGEREF _Toc126812487 \h </w:instrText>
       </w:r>
       <w:r>
         <w:rPr>
@@ -3107,7 +3104,7 @@
         <w:rPr>
           <w:noProof/>
         </w:rPr>
-        <w:instrText xml:space="preserve"> PAGEREF _Toc126740278 \h </w:instrText>
+        <w:instrText xml:space="preserve"> PAGEREF _Toc126812488 \h </w:instrText>
       </w:r>
       <w:r>
         <w:rPr>
@@ -3182,7 +3179,7 @@
         <w:rPr>
           <w:noProof/>
         </w:rPr>
-        <w:instrText xml:space="preserve"> PAGEREF _Toc126740279 \h </w:instrText>
+        <w:instrText xml:space="preserve"> PAGEREF _Toc126812489 \h </w:instrText>
       </w:r>
       <w:r>
         <w:rPr>
@@ -3257,7 +3254,7 @@
         <w:rPr>
           <w:noProof/>
         </w:rPr>
-        <w:instrText xml:space="preserve"> PAGEREF _Toc126740280 \h </w:instrText>
+        <w:instrText xml:space="preserve"> PAGEREF _Toc126812490 \h </w:instrText>
       </w:r>
       <w:r>
         <w:rPr>
@@ -3332,7 +3329,7 @@
         <w:rPr>
           <w:noProof/>
         </w:rPr>
-        <w:instrText xml:space="preserve"> PAGEREF _Toc126740281 \h </w:instrText>
+        <w:instrText xml:space="preserve"> PAGEREF _Toc126812491 \h </w:instrText>
       </w:r>
       <w:r>
         <w:rPr>
@@ -3411,7 +3408,7 @@
         <w:rPr>
           <w:noProof/>
         </w:rPr>
-        <w:instrText xml:space="preserve"> PAGEREF _Toc126740282 \h </w:instrText>
+        <w:instrText xml:space="preserve"> PAGEREF _Toc126812492 \h </w:instrText>
       </w:r>
       <w:r>
         <w:rPr>
@@ -3490,7 +3487,7 @@
         <w:rPr>
           <w:noProof/>
         </w:rPr>
-        <w:instrText xml:space="preserve"> PAGEREF _Toc126740283 \h </w:instrText>
+        <w:instrText xml:space="preserve"> PAGEREF _Toc126812493 \h </w:instrText>
       </w:r>
       <w:r>
         <w:rPr>
@@ -3565,7 +3562,7 @@
         <w:rPr>
           <w:noProof/>
         </w:rPr>
-        <w:instrText xml:space="preserve"> PAGEREF _Toc126740284 \h </w:instrText>
+        <w:instrText xml:space="preserve"> PAGEREF _Toc126812494 \h </w:instrText>
       </w:r>
       <w:r>
         <w:rPr>
@@ -3644,7 +3641,7 @@
         <w:rPr>
           <w:noProof/>
         </w:rPr>
-        <w:instrText xml:space="preserve"> PAGEREF _Toc126740285 \h </w:instrText>
+        <w:instrText xml:space="preserve"> PAGEREF _Toc126812495 \h </w:instrText>
       </w:r>
       <w:r>
         <w:rPr>
@@ -3723,7 +3720,7 @@
         <w:rPr>
           <w:noProof/>
         </w:rPr>
-        <w:instrText xml:space="preserve"> PAGEREF _Toc126740286 \h </w:instrText>
+        <w:instrText xml:space="preserve"> PAGEREF _Toc126812496 \h </w:instrText>
       </w:r>
       <w:r>
         <w:rPr>
@@ -3895,7 +3892,10 @@
               <w:spacing w:before="2" w:after="2"/>
             </w:pPr>
             <w:r>
-              <w:t>0.2</w:t>
+              <w:t>0.</w:t>
+            </w:r>
+            <w:r>
+              <w:t>3</w:t>
             </w:r>
           </w:p>
         </w:tc>
@@ -3908,7 +3908,10 @@
               <w:spacing w:before="2" w:after="2"/>
             </w:pPr>
             <w:r>
-              <w:t>2010-02-02</w:t>
+              <w:t>2010-02-0</w:t>
+            </w:r>
+            <w:r>
+              <w:t>3</w:t>
             </w:r>
           </w:p>
         </w:tc>
@@ -3921,7 +3924,10 @@
               <w:spacing w:before="2" w:after="2"/>
             </w:pPr>
             <w:r>
-              <w:t>Merged to Word-template</w:t>
+              <w:t>Change in</w:t>
+            </w:r>
+            <w:r>
+              <w:t xml:space="preserve"> template</w:t>
             </w:r>
           </w:p>
         </w:tc>
@@ -3959,7 +3965,7 @@
               <w:spacing w:before="2" w:after="2"/>
             </w:pPr>
             <w:r>
-              <w:t>0.1</w:t>
+              <w:t>0.2</w:t>
             </w:r>
           </w:p>
         </w:tc>
@@ -3972,10 +3978,7 @@
               <w:spacing w:before="2" w:after="2"/>
             </w:pPr>
             <w:r>
-              <w:t>2010-02-0</w:t>
-            </w:r>
-            <w:r>
-              <w:t>1</w:t>
+              <w:t>2010-02-02</w:t>
             </w:r>
           </w:p>
         </w:tc>
@@ -3988,7 +3991,7 @@
               <w:spacing w:before="2" w:after="2"/>
             </w:pPr>
             <w:r>
-              <w:t>First version</w:t>
+              <w:t>Merged to Word-template</w:t>
             </w:r>
           </w:p>
         </w:tc>
@@ -4001,10 +4004,80 @@
               <w:spacing w:before="2" w:after="2"/>
             </w:pPr>
             <w:r>
+              <w:t>MR</w:t>
+            </w:r>
+          </w:p>
+        </w:tc>
+        <w:tc>
+          <w:tcPr>
+            <w:tcW w:w="1309" w:type="dxa"/>
+          </w:tcPr>
+          <w:p>
+            <w:pPr>
+              <w:spacing w:before="2" w:after="2"/>
+            </w:pPr>
+          </w:p>
+        </w:tc>
+      </w:tr>
+      <w:tr>
+        <w:tc>
+          <w:tcPr>
+            <w:tcW w:w="1101" w:type="dxa"/>
+          </w:tcPr>
+          <w:p>
+            <w:pPr>
+              <w:spacing w:before="2" w:after="2"/>
+            </w:pPr>
+            <w:r>
+              <w:t>0.1</w:t>
+            </w:r>
+          </w:p>
+        </w:tc>
+        <w:tc>
+          <w:tcPr>
+            <w:tcW w:w="1559" w:type="dxa"/>
+          </w:tcPr>
+          <w:p>
+            <w:pPr>
+              <w:spacing w:before="2" w:after="2"/>
+            </w:pPr>
+            <w:r>
+              <w:t>2010-02-0</w:t>
+            </w:r>
+            <w:r>
+              <w:t>1</w:t>
+            </w:r>
+          </w:p>
+        </w:tc>
+        <w:tc>
+          <w:tcPr>
+            <w:tcW w:w="3118" w:type="dxa"/>
+          </w:tcPr>
+          <w:p>
+            <w:pPr>
+              <w:spacing w:before="2" w:after="2"/>
+            </w:pPr>
+            <w:r>
+              <w:t>First version</w:t>
+            </w:r>
+          </w:p>
+        </w:tc>
+        <w:tc>
+          <w:tcPr>
+            <w:tcW w:w="1560" w:type="dxa"/>
+          </w:tcPr>
+          <w:p>
+            <w:pPr>
+              <w:spacing w:before="2" w:after="2"/>
+            </w:pPr>
+            <w:r>
               <w:t>SR</w:t>
             </w:r>
             <w:r>
-              <w:t>/VS</w:t>
+              <w:t xml:space="preserve">, </w:t>
+            </w:r>
+            <w:r>
+              <w:t>VS</w:t>
             </w:r>
           </w:p>
         </w:tc>
@@ -4030,22 +4103,24 @@
       <w:r>
         <w:br w:type="page"/>
       </w:r>
-      <w:bookmarkStart w:id="0" w:name="_Toc126740251"/>
+      <w:bookmarkStart w:id="0" w:name="_Toc126812461"/>
       <w:r>
         <w:t>Client</w:t>
       </w:r>
       <w:bookmarkEnd w:id="0"/>
     </w:p>
     <w:p>
+      <w:proofErr w:type="gramStart"/>
       <w:r>
         <w:t>Central Operative &amp; Independent Retailers Acquirer (Coira).</w:t>
       </w:r>
+      <w:proofErr w:type="gramEnd"/>
     </w:p>
     <w:p>
       <w:pPr>
         <w:pStyle w:val="Heading1-Numbered"/>
       </w:pPr>
-      <w:bookmarkStart w:id="1" w:name="_Toc126740252"/>
+      <w:bookmarkStart w:id="1" w:name="_Toc126812462"/>
       <w:r>
         <w:t>Overall project description</w:t>
       </w:r>
@@ -4053,7 +4128,31 @@
     </w:p>
     <w:p>
       <w:r>
-        <w:t>Coira wants a web-based portal where customers from all corners of the world can purchase products. This portal should consist of three parts. The portal itself, called MUW (Mall Unlimited Well), that contains the interface towards the customer and the database of available products. A system for handling the suppliers and the purchases, called PUW (Purchase Unlimited Well), that contains the list of approved suppliers and their products. Also, a system for transporters and logistics is needed, called LUW (Logistics Unlimited Well), that contains all approved transporters and there routes. These systems cooperate so that when a customer orders something through MUW, a request is sent to PUW to order the goods from the supplier and a separate request is sent to LUW to book a transport for the purchased goods from the supplier to the customer. All systems should be fault tolerant and provide high availability. All systems must be secure and the integrity of customers, suppliers and transporters must have the highest priority.</w:t>
+        <w:t>Coira wants a web-based portal where customers from all corners of the world can purchase products. This portal should consist of three parts. The portal itself, called MUW (Mall Unlimited Well</w:t>
+      </w:r>
+      <w:proofErr w:type="gramStart"/>
+      <w:r>
+        <w:t>), that</w:t>
+      </w:r>
+      <w:proofErr w:type="gramEnd"/>
+      <w:r>
+        <w:t xml:space="preserve"> contains the interface towards the customer and the database of available products. A system for handling the suppliers and the purchases, called PUW (Purchase Unlimited Well</w:t>
+      </w:r>
+      <w:proofErr w:type="gramStart"/>
+      <w:r>
+        <w:t>), that</w:t>
+      </w:r>
+      <w:proofErr w:type="gramEnd"/>
+      <w:r>
+        <w:t xml:space="preserve"> contains the list of approved suppliers and their products. Also, a system for transporters and logistics is needed, called LUW (Logistics Unlimited Well), that contains all approved transporters and </w:t>
+      </w:r>
+      <w:proofErr w:type="gramStart"/>
+      <w:r>
+        <w:t>there</w:t>
+      </w:r>
+      <w:proofErr w:type="gramEnd"/>
+      <w:r>
+        <w:t xml:space="preserve"> routes. These systems cooperate so that when a customer orders something through MUW, a request is sent to PUW to order the goods from the supplier and a separate request is sent to LUW to book a transport for the purchased goods from the supplier to the customer. All systems should be fault tolerant and provide high availability. All systems must be secure and the integrity of customers, suppliers and transporters must have the highest priority.</w:t>
       </w:r>
     </w:p>
     <w:p>
@@ -4073,7 +4172,31 @@
     </w:p>
     <w:p>
       <w:r>
-        <w:t>PUW is, upon purchase, to contact the chosen supplier and book the products specified. PUW will also keep track of suppliers and update there status in MUW's database. PUW will select suppliers that should undergo a quality review given certain conditions. PUW also has to notify Coira employees if there is not enough suppliers in the system to meet the demand as predicted by MUW, so that new suppliers may be acquired. PUW will also handle delivery notes and send all required data to Coiras financial system.</w:t>
+        <w:t xml:space="preserve">PUW is, upon purchase, to contact the chosen supplier and book the products specified. PUW will also keep track of suppliers and update </w:t>
+      </w:r>
+      <w:proofErr w:type="gramStart"/>
+      <w:r>
+        <w:t>there</w:t>
+      </w:r>
+      <w:proofErr w:type="gramEnd"/>
+      <w:r>
+        <w:t xml:space="preserve"> status in MUW's database. PUW will select suppliers that should undergo a quality review given certain conditions. PUW also has to notify Coira employees if there </w:t>
+      </w:r>
+      <w:proofErr w:type="gramStart"/>
+      <w:r>
+        <w:t>is</w:t>
+      </w:r>
+      <w:proofErr w:type="gramEnd"/>
+      <w:r>
+        <w:t xml:space="preserve"> not enough suppliers in the system to meet the demand as predicted by MUW, so that new suppliers may be acquired. PUW will also handle delivery notes and send all required data to </w:t>
+      </w:r>
+      <w:proofErr w:type="gramStart"/>
+      <w:r>
+        <w:t>Coiras</w:t>
+      </w:r>
+      <w:proofErr w:type="gramEnd"/>
+      <w:r>
+        <w:t xml:space="preserve"> financial system.</w:t>
       </w:r>
     </w:p>
     <w:p>
@@ -4094,7 +4217,7 @@
           <w:numId w:val="2"/>
         </w:numPr>
       </w:pPr>
-      <w:bookmarkStart w:id="2" w:name="_Toc126740253"/>
+      <w:bookmarkStart w:id="2" w:name="_Toc126812463"/>
       <w:r>
         <w:t>Purpose</w:t>
       </w:r>
@@ -4113,7 +4236,7 @@
           <w:numId w:val="2"/>
         </w:numPr>
       </w:pPr>
-      <w:bookmarkStart w:id="3" w:name="_Toc126740254"/>
+      <w:bookmarkStart w:id="3" w:name="_Toc126812464"/>
       <w:r>
         <w:t>Deliverables</w:t>
       </w:r>
@@ -4241,7 +4364,7 @@
           <w:numId w:val="2"/>
         </w:numPr>
       </w:pPr>
-      <w:bookmarkStart w:id="4" w:name="_Toc126740255"/>
+      <w:bookmarkStart w:id="4" w:name="_Toc126812465"/>
       <w:r>
         <w:t>Demarcations</w:t>
       </w:r>
@@ -4256,7 +4379,7 @@
       <w:pPr>
         <w:pStyle w:val="Heading1-Numbered"/>
       </w:pPr>
-      <w:bookmarkStart w:id="5" w:name="_Toc126740256"/>
+      <w:bookmarkStart w:id="5" w:name="_Toc126812466"/>
       <w:r>
         <w:t>Phases</w:t>
       </w:r>
@@ -4275,7 +4398,7 @@
           <w:numId w:val="2"/>
         </w:numPr>
       </w:pPr>
-      <w:bookmarkStart w:id="6" w:name="_Toc126740257"/>
+      <w:bookmarkStart w:id="6" w:name="_Toc126812467"/>
       <w:r>
         <w:t>Pre-project activities with time budget</w:t>
       </w:r>
@@ -4294,7 +4417,7 @@
           <w:numId w:val="2"/>
         </w:numPr>
       </w:pPr>
-      <w:bookmarkStart w:id="7" w:name="_Toc126740258"/>
+      <w:bookmarkStart w:id="7" w:name="_Toc126812468"/>
       <w:r>
         <w:t>Project activities with time budget</w:t>
       </w:r>
@@ -4316,7 +4439,7 @@
           <w:numId w:val="2"/>
         </w:numPr>
       </w:pPr>
-      <w:bookmarkStart w:id="8" w:name="_Toc126740259"/>
+      <w:bookmarkStart w:id="8" w:name="_Toc126812469"/>
       <w:r>
         <w:t>Post-project activities with time budget</w:t>
       </w:r>
@@ -4331,7 +4454,7 @@
       <w:pPr>
         <w:pStyle w:val="Heading1-Numbered"/>
       </w:pPr>
-      <w:bookmarkStart w:id="9" w:name="_Toc126740260"/>
+      <w:bookmarkStart w:id="9" w:name="_Toc126812470"/>
       <w:r>
         <w:t>Organization plan</w:t>
       </w:r>
@@ -4350,7 +4473,7 @@
           <w:numId w:val="2"/>
         </w:numPr>
       </w:pPr>
-      <w:bookmarkStart w:id="10" w:name="_Toc126740261"/>
+      <w:bookmarkStart w:id="10" w:name="_Toc126812471"/>
       <w:r>
         <w:t>Organization per phase</w:t>
       </w:r>
@@ -4468,7 +4591,7 @@
           <w:numId w:val="2"/>
         </w:numPr>
       </w:pPr>
-      <w:bookmarkStart w:id="12" w:name="_Toc126740262"/>
+      <w:bookmarkStart w:id="12" w:name="_Toc126812472"/>
       <w:r>
         <w:t>Work breakdown structure and responsibility areas</w:t>
       </w:r>
@@ -4533,7 +4656,7 @@
       <w:pPr>
         <w:pStyle w:val="Heading1-Numbered"/>
       </w:pPr>
-      <w:bookmarkStart w:id="13" w:name="_Toc126740263"/>
+      <w:bookmarkStart w:id="13" w:name="_Toc126812473"/>
       <w:r>
         <w:t>Document plan</w:t>
       </w:r>
@@ -4890,10 +5013,18 @@
           </w:tcPr>
           <w:p>
             <w:r>
-              <w:t xml:space="preserve">Define the level of testing </w:t>
-            </w:r>
-            <w:r>
-              <w:t xml:space="preserve"> and test cases for the system</w:t>
+              <w:t xml:space="preserve">Define the level of </w:t>
+            </w:r>
+            <w:proofErr w:type="gramStart"/>
+            <w:r>
+              <w:t xml:space="preserve">testing </w:t>
+            </w:r>
+            <w:r>
+              <w:t xml:space="preserve"> and</w:t>
+            </w:r>
+            <w:proofErr w:type="gramEnd"/>
+            <w:r>
+              <w:t xml:space="preserve"> test cases for the system</w:t>
             </w:r>
           </w:p>
         </w:tc>
@@ -5079,7 +5210,7 @@
       <w:pPr>
         <w:pStyle w:val="Heading1-Numbered"/>
       </w:pPr>
-      <w:bookmarkStart w:id="14" w:name="_Toc126740264"/>
+      <w:bookmarkStart w:id="14" w:name="_Toc126812474"/>
       <w:r>
         <w:t>Development approach</w:t>
       </w:r>
@@ -5087,7 +5218,31 @@
     </w:p>
     <w:p>
       <w:r>
-        <w:t>The project will be developed using an incremental development approach, where each iteration is a variation of the V-model development process. This means that each iteration will itself contain activities such as designing, implementation and testing. The big difference from the complete V-model process in each iteration is that the requirements analysis will be completed before the first iteration of the develo</w:t>
+        <w:t xml:space="preserve">The project will be developed using an incremental development approach, where </w:t>
+      </w:r>
+      <w:proofErr w:type="gramStart"/>
+      <w:r>
+        <w:t>each iteration</w:t>
+      </w:r>
+      <w:proofErr w:type="gramEnd"/>
+      <w:r>
+        <w:t xml:space="preserve"> is a variation of the V-model development process. This means that </w:t>
+      </w:r>
+      <w:proofErr w:type="gramStart"/>
+      <w:r>
+        <w:t>each iteration</w:t>
+      </w:r>
+      <w:proofErr w:type="gramEnd"/>
+      <w:r>
+        <w:t xml:space="preserve"> will itself contain activities such as designing, implementation and testing. The big difference from the complete V-model process </w:t>
+      </w:r>
+      <w:proofErr w:type="gramStart"/>
+      <w:r>
+        <w:t>in each iteration</w:t>
+      </w:r>
+      <w:proofErr w:type="gramEnd"/>
+      <w:r>
+        <w:t xml:space="preserve"> is that the requirements analysis will be completed before the first iteration of the develo</w:t>
       </w:r>
       <w:r>
         <w:t xml:space="preserve">pment cycle. </w:t>
@@ -5192,7 +5347,7 @@
       <w:pPr>
         <w:pStyle w:val="Heading1-Numbered"/>
       </w:pPr>
-      <w:bookmarkStart w:id="16" w:name="_Toc126740265"/>
+      <w:bookmarkStart w:id="16" w:name="_Toc126812475"/>
       <w:r>
         <w:t>Plan for training and competence development</w:t>
       </w:r>
@@ -5211,7 +5366,7 @@
           <w:numId w:val="2"/>
         </w:numPr>
       </w:pPr>
-      <w:bookmarkStart w:id="17" w:name="_Toc126740266"/>
+      <w:bookmarkStart w:id="17" w:name="_Toc126812476"/>
       <w:r>
         <w:t>Internal training</w:t>
       </w:r>
@@ -5230,7 +5385,7 @@
           <w:numId w:val="2"/>
         </w:numPr>
       </w:pPr>
-      <w:bookmarkStart w:id="18" w:name="_Toc126740267"/>
+      <w:bookmarkStart w:id="18" w:name="_Toc126812477"/>
       <w:r>
         <w:t>Client training</w:t>
       </w:r>
@@ -5248,7 +5403,7 @@
       <w:pPr>
         <w:pStyle w:val="Heading1-Numbered"/>
       </w:pPr>
-      <w:bookmarkStart w:id="19" w:name="_Toc126740268"/>
+      <w:bookmarkStart w:id="19" w:name="_Toc126812478"/>
       <w:r>
         <w:t>Report routines</w:t>
       </w:r>
@@ -5266,7 +5421,7 @@
       <w:pPr>
         <w:pStyle w:val="Heading1-Numbered"/>
       </w:pPr>
-      <w:bookmarkStart w:id="20" w:name="_Toc126740269"/>
+      <w:bookmarkStart w:id="20" w:name="_Toc126812479"/>
       <w:r>
         <w:t>Meeting routines</w:t>
       </w:r>
@@ -5293,15 +5448,20 @@
       <w:pPr>
         <w:pStyle w:val="Heading1-Numbered"/>
       </w:pPr>
-      <w:bookmarkStart w:id="21" w:name="_Toc126740270"/>
+      <w:bookmarkStart w:id="21" w:name="_Toc126812480"/>
       <w:r>
         <w:t>Resource allocation plan</w:t>
       </w:r>
       <w:bookmarkEnd w:id="21"/>
     </w:p>
     <w:p>
-      <w:r>
-        <w:t>Resources needed for the execution of the project will be provided by Company 10 and Chalmers University of Technology.</w:t>
+      <w:proofErr w:type="gramStart"/>
+      <w:r>
+        <w:t>Resources needed for the execution of the project will be provided by Company 10 and Chalmers University of Technology</w:t>
+      </w:r>
+      <w:proofErr w:type="gramEnd"/>
+      <w:r>
+        <w:t>.</w:t>
       </w:r>
       <w:r>
         <w:t xml:space="preserve"> </w:t>
@@ -5315,7 +5475,7 @@
           <w:numId w:val="2"/>
         </w:numPr>
       </w:pPr>
-      <w:bookmarkStart w:id="22" w:name="_Toc126740271"/>
+      <w:bookmarkStart w:id="22" w:name="_Toc126812481"/>
       <w:r>
         <w:t>People</w:t>
       </w:r>
@@ -5334,7 +5494,7 @@
           <w:numId w:val="2"/>
         </w:numPr>
       </w:pPr>
-      <w:bookmarkStart w:id="23" w:name="_Toc126740272"/>
+      <w:bookmarkStart w:id="23" w:name="_Toc126812482"/>
       <w:r>
         <w:t>Equipment</w:t>
       </w:r>
@@ -5353,7 +5513,7 @@
           <w:numId w:val="2"/>
         </w:numPr>
       </w:pPr>
-      <w:bookmarkStart w:id="24" w:name="_Toc126740273"/>
+      <w:bookmarkStart w:id="24" w:name="_Toc126812483"/>
       <w:r>
         <w:t>Facilities</w:t>
       </w:r>
@@ -5372,7 +5532,7 @@
           <w:numId w:val="2"/>
         </w:numPr>
       </w:pPr>
-      <w:bookmarkStart w:id="25" w:name="_Toc126740274"/>
+      <w:bookmarkStart w:id="25" w:name="_Toc126812484"/>
       <w:r>
         <w:t>Finance</w:t>
       </w:r>
@@ -5380,14 +5540,22 @@
     </w:p>
     <w:p>
       <w:r>
-        <w:t>No financing is required for this project. Any unexpected costs will be covered by the client.</w:t>
+        <w:t xml:space="preserve">No financing is required for this project. </w:t>
+      </w:r>
+      <w:proofErr w:type="gramStart"/>
+      <w:r>
+        <w:t>Any unexpected costs will be covered by the client</w:t>
+      </w:r>
+      <w:proofErr w:type="gramEnd"/>
+      <w:r>
+        <w:t>.</w:t>
       </w:r>
     </w:p>
     <w:p>
       <w:pPr>
         <w:pStyle w:val="Heading1-Numbered"/>
       </w:pPr>
-      <w:bookmarkStart w:id="26" w:name="_Toc126740275"/>
+      <w:bookmarkStart w:id="26" w:name="_Toc126812485"/>
       <w:r>
         <w:t>Milestones and decision gates</w:t>
       </w:r>
@@ -5406,7 +5574,7 @@
           <w:numId w:val="2"/>
         </w:numPr>
       </w:pPr>
-      <w:bookmarkStart w:id="27" w:name="_Toc126740276"/>
+      <w:bookmarkStart w:id="27" w:name="_Toc126812486"/>
       <w:r>
         <w:t>Milestones</w:t>
       </w:r>
@@ -5962,15 +6130,20 @@
           <w:numId w:val="2"/>
         </w:numPr>
       </w:pPr>
-      <w:bookmarkStart w:id="28" w:name="_Toc126740277"/>
+      <w:bookmarkStart w:id="28" w:name="_Toc126812487"/>
       <w:r>
         <w:t>Decision gates</w:t>
       </w:r>
       <w:bookmarkEnd w:id="28"/>
     </w:p>
     <w:p>
-      <w:r>
-        <w:t>A continuous evaluation of the passing of milestones will be done by using a number of internal Decision Gates (DG). To be able the pass most DGs, some deliverables need to be completed beforehand. These deliverables are defined in the description column in the following table.</w:t>
+      <w:proofErr w:type="gramStart"/>
+      <w:r>
+        <w:t>A continuous evaluation of the passing of milestones will be done by using a number of internal Decision Gates (DG)</w:t>
+      </w:r>
+      <w:proofErr w:type="gramEnd"/>
+      <w:r>
+        <w:t>. To be able the pass most DGs, some deliverables need to be completed beforehand. These deliverables are defined in the description column in the following table.</w:t>
       </w:r>
     </w:p>
     <w:p/>
@@ -6270,7 +6443,7 @@
       <w:pPr>
         <w:pStyle w:val="Heading1-Numbered"/>
       </w:pPr>
-      <w:bookmarkStart w:id="29" w:name="_Toc126740278"/>
+      <w:bookmarkStart w:id="29" w:name="_Toc126812488"/>
       <w:r>
         <w:t>Estimations/activity</w:t>
       </w:r>
@@ -6741,7 +6914,7 @@
       <w:pPr>
         <w:pStyle w:val="Heading1-Numbered"/>
       </w:pPr>
-      <w:bookmarkStart w:id="30" w:name="_Toc126740279"/>
+      <w:bookmarkStart w:id="30" w:name="_Toc126812489"/>
       <w:r>
         <w:t>Time plan</w:t>
       </w:r>
@@ -6756,7 +6929,7 @@
       <w:pPr>
         <w:pStyle w:val="Heading1-Numbered"/>
       </w:pPr>
-      <w:bookmarkStart w:id="31" w:name="_Toc126740280"/>
+      <w:bookmarkStart w:id="31" w:name="_Toc126812490"/>
       <w:r>
         <w:t>Change plan</w:t>
       </w:r>
@@ -6771,7 +6944,7 @@
       <w:pPr>
         <w:pStyle w:val="Heading1-Numbered"/>
       </w:pPr>
-      <w:bookmarkStart w:id="32" w:name="_Toc126740281"/>
+      <w:bookmarkStart w:id="32" w:name="_Toc126812491"/>
       <w:r>
         <w:t>Quality plan</w:t>
       </w:r>
@@ -6790,7 +6963,7 @@
           <w:numId w:val="2"/>
         </w:numPr>
       </w:pPr>
-      <w:bookmarkStart w:id="33" w:name="_Toc126740282"/>
+      <w:bookmarkStart w:id="33" w:name="_Toc126812492"/>
       <w:r>
         <w:t>Reviews</w:t>
       </w:r>
@@ -6809,7 +6982,7 @@
           <w:numId w:val="2"/>
         </w:numPr>
       </w:pPr>
-      <w:bookmarkStart w:id="34" w:name="_Toc126740283"/>
+      <w:bookmarkStart w:id="34" w:name="_Toc126812493"/>
       <w:r>
         <w:t>Test plan</w:t>
       </w:r>
@@ -6835,7 +7008,15 @@
         <w:t>i.e.</w:t>
       </w:r>
       <w:r>
-        <w:t xml:space="preserve"> to check that the system information is secure and  it provides a secure path way for the customers/users to make financial transactions, the availability of the complete product information to the customers. These are some of the </w:t>
+        <w:t xml:space="preserve"> to check that the system information is secure </w:t>
+      </w:r>
+      <w:proofErr w:type="gramStart"/>
+      <w:r>
+        <w:t>and  it</w:t>
+      </w:r>
+      <w:proofErr w:type="gramEnd"/>
+      <w:r>
+        <w:t xml:space="preserve"> provides a secure path way for the customers/users to make financial transactions, the availability of the complete product information to the customers. These are some of the </w:t>
       </w:r>
       <w:r>
         <w:t>areas in which</w:t>
@@ -6847,14 +7028,22 @@
     <w:p/>
     <w:p>
       <w:r>
-        <w:t>Also in our project we plan to follow a development approach, our testing would be carried on in each iteration of the project. One of our main concerns is the limited time frame available and hence testing the product and its component in each iteration would help us in developing a better product and a thoroughly tested and a reliable system. We also plan to test the final integrated model at the end of the final iteration.</w:t>
+        <w:t xml:space="preserve">Also in our project we plan to follow a development approach, our testing would be carried on </w:t>
+      </w:r>
+      <w:proofErr w:type="gramStart"/>
+      <w:r>
+        <w:t>in each iteration</w:t>
+      </w:r>
+      <w:proofErr w:type="gramEnd"/>
+      <w:r>
+        <w:t xml:space="preserve"> of the project. One of our main concerns is the limited time frame available and hence testing the product and its component in each iteration would help us in developing a better product and a thoroughly tested and a reliable system. We also plan to test the final integrated model at the end of the final iteration.</w:t>
       </w:r>
     </w:p>
     <w:p>
       <w:pPr>
         <w:pStyle w:val="Heading1-Numbered"/>
       </w:pPr>
-      <w:bookmarkStart w:id="35" w:name="_Toc126740284"/>
+      <w:bookmarkStart w:id="35" w:name="_Toc126812494"/>
       <w:r>
         <w:t>Risk analysis</w:t>
       </w:r>
@@ -6868,7 +7057,7 @@
           <w:numId w:val="2"/>
         </w:numPr>
       </w:pPr>
-      <w:bookmarkStart w:id="36" w:name="_Toc126740285"/>
+      <w:bookmarkStart w:id="36" w:name="_Toc126812495"/>
       <w:r>
         <w:t>Risks</w:t>
       </w:r>
@@ -6882,7 +7071,15 @@
     <w:p/>
     <w:p>
       <w:r>
-        <w:t>The client and Company 10 have agreed, based on the incremental development process chosen, that the client will be taking an active role in the prioritizing of system requirements. Through this process, the client will identify the key requirements most important to the client. Company 10 will aim to deliver a system meeting the highest priority requirements by the delivery date.</w:t>
+        <w:t xml:space="preserve">The client and Company 10 have agreed, based on the incremental development process </w:t>
+      </w:r>
+      <w:proofErr w:type="gramStart"/>
+      <w:r>
+        <w:t>chosen, that</w:t>
+      </w:r>
+      <w:proofErr w:type="gramEnd"/>
+      <w:r>
+        <w:t xml:space="preserve"> the client will be taking an active role in the prioritizing of system requirements. Through this process, the client will identify the key requirements most important to the client. Company 10 will aim to deliver a system meeting the highest priority requirements by the delivery date.</w:t>
       </w:r>
     </w:p>
     <w:p/>
@@ -6890,11 +7087,16 @@
       <w:r>
         <w:t>Also, the risk of not passing a decision gate (DG) at the targeted deadline date is very probable. The proposed solution for this is to not consider these deadlines as written in stone, but to give an estimate of when during the project timeline a DG should be passed. If two DG</w:t>
       </w:r>
+      <w:proofErr w:type="gramStart"/>
       <w:r>
         <w:t>:</w:t>
       </w:r>
       <w:r>
-        <w:t>s are closely coupled or dependent, it might make more sense to push the date on one of them in order to complete the work needed for both. Then both of them can be passed rather quickly.</w:t>
+        <w:t>s</w:t>
+      </w:r>
+      <w:proofErr w:type="gramEnd"/>
+      <w:r>
+        <w:t xml:space="preserve"> are closely coupled or dependent, it might make more sense to push the date on one of them in order to complete the work needed for both. Then both of them can be passed rather quickly.</w:t>
       </w:r>
     </w:p>
     <w:p>
@@ -6905,7 +7107,7 @@
           <w:numId w:val="2"/>
         </w:numPr>
       </w:pPr>
-      <w:bookmarkStart w:id="37" w:name="_Toc126740286"/>
+      <w:bookmarkStart w:id="37" w:name="_Toc126812496"/>
       <w:r>
         <w:t>Issues</w:t>
       </w:r>
@@ -7062,7 +7264,7 @@
       </w:drawing>
     </w:r>
     <w:r>
-      <w:t>Project Plan</w:t>
+      <w:t>Company 10</w:t>
     </w:r>
     <w:r>
       <w:tab/>
@@ -7096,7 +7298,7 @@
         <w:rFonts w:ascii="Times New Roman" w:hAnsi="Times New Roman"/>
         <w:noProof/>
       </w:rPr>
-      <w:t>4</w:t>
+      <w:t>10</w:t>
     </w:r>
     <w:r>
       <w:rPr>
@@ -7156,7 +7358,7 @@
       <w:rPr>
         <w:rFonts w:ascii="Times New Roman" w:hAnsi="Times New Roman"/>
       </w:rPr>
-      <w:t>2010-02-02</w:t>
+      <w:t>Project: The Unlimited Well</w:t>
     </w:r>
   </w:p>
 </w:ftr>
@@ -7176,10 +7378,12 @@
     </w:r>
     <w:r>
       <w:tab/>
-      <w:t>2010-02-02</w:t>
+      <w:t>2010-02-03</w:t>
     </w:r>
     <w:r>
       <w:tab/>
+    </w:r>
+    <w:r>
       <w:t>Project Plan</w:t>
     </w:r>
     <w:r>
@@ -7190,7 +7394,9 @@
     </w:r>
     <w:r>
       <w:tab/>
-      <w:t>0.2</w:t>
+    </w:r>
+    <w:r>
+      <w:t>0.3</w:t>
     </w:r>
   </w:p>
 </w:hdr>

</xml_diff>

<commit_message>
Updated Project Plan from review.
</commit_message>
<xml_diff>
--- a/documentation/submissions/02-project_plan/Project Plan.docx
+++ b/documentation/submissions/02-project_plan/Project Plan.docx
@@ -69,7 +69,7 @@
         <w:jc w:val="center"/>
       </w:pPr>
       <w:r>
-        <w:t>Version 0.3</w:t>
+        <w:t>Version 0.4</w:t>
       </w:r>
     </w:p>
     <w:p/>
@@ -138,8 +138,45 @@
               <w:t>Martin Ru</w:t>
             </w:r>
             <w:r>
-              <w:t>zicka, Hans Sanell, Jonas Mattsson, Henrik Nilsson, Vamsi Seshabhattaru</w:t>
-            </w:r>
+              <w:t xml:space="preserve">zicka, Hans </w:t>
+            </w:r>
+            <w:proofErr w:type="spellStart"/>
+            <w:r>
+              <w:t>Sanell</w:t>
+            </w:r>
+            <w:proofErr w:type="spellEnd"/>
+            <w:r>
+              <w:t xml:space="preserve">, Jonas </w:t>
+            </w:r>
+            <w:proofErr w:type="spellStart"/>
+            <w:r>
+              <w:t>Mattsson</w:t>
+            </w:r>
+            <w:proofErr w:type="spellEnd"/>
+            <w:r>
+              <w:t xml:space="preserve">, </w:t>
+            </w:r>
+            <w:proofErr w:type="spellStart"/>
+            <w:r>
+              <w:t>Henrik</w:t>
+            </w:r>
+            <w:proofErr w:type="spellEnd"/>
+            <w:r>
+              <w:t xml:space="preserve"> Nilsson, </w:t>
+            </w:r>
+            <w:proofErr w:type="spellStart"/>
+            <w:r>
+              <w:t>Vamsi</w:t>
+            </w:r>
+            <w:proofErr w:type="spellEnd"/>
+            <w:r>
+              <w:t xml:space="preserve"> </w:t>
+            </w:r>
+            <w:proofErr w:type="spellStart"/>
+            <w:r>
+              <w:t>Seshabhattaru</w:t>
+            </w:r>
+            <w:proofErr w:type="spellEnd"/>
           </w:p>
         </w:tc>
         <w:tc>
@@ -178,7 +215,15 @@
               </w:tabs>
             </w:pPr>
             <w:r>
-              <w:t>Sebastian Rehnby (PM)</w:t>
+              <w:t xml:space="preserve">Sebastian </w:t>
+            </w:r>
+            <w:proofErr w:type="spellStart"/>
+            <w:r>
+              <w:t>Rehnby</w:t>
+            </w:r>
+            <w:proofErr w:type="spellEnd"/>
+            <w:r>
+              <w:t xml:space="preserve"> (PM)</w:t>
             </w:r>
           </w:p>
         </w:tc>
@@ -417,6 +462,7 @@
               </w:rPr>
             </w:pPr>
             <w:hyperlink r:id="rId6" w:history="1">
+              <w:proofErr w:type="spellStart"/>
               <w:r>
                 <w:rPr>
                   <w:rStyle w:val="Hyperlink"/>
@@ -424,6 +470,7 @@
                 </w:rPr>
                 <w:t>ruzicka@student.chalmers.se</w:t>
               </w:r>
+              <w:proofErr w:type="spellEnd"/>
             </w:hyperlink>
           </w:p>
         </w:tc>
@@ -447,8 +494,16 @@
               <w:rPr>
                 <w:sz w:val="22"/>
               </w:rPr>
-              <w:t>Jonas Mattsson</w:t>
-            </w:r>
+              <w:t xml:space="preserve">Jonas </w:t>
+            </w:r>
+            <w:proofErr w:type="spellStart"/>
+            <w:r>
+              <w:rPr>
+                <w:sz w:val="22"/>
+              </w:rPr>
+              <w:t>Mattsson</w:t>
+            </w:r>
+            <w:proofErr w:type="spellEnd"/>
           </w:p>
         </w:tc>
         <w:tc>
@@ -501,6 +556,7 @@
               </w:rPr>
             </w:pPr>
             <w:hyperlink r:id="rId7" w:history="1">
+              <w:proofErr w:type="spellStart"/>
               <w:r>
                 <w:rPr>
                   <w:rStyle w:val="Hyperlink"/>
@@ -508,6 +564,7 @@
                 </w:rPr>
                 <w:t>emattsso@student.chalmers.se</w:t>
               </w:r>
+              <w:proofErr w:type="spellEnd"/>
             </w:hyperlink>
           </w:p>
         </w:tc>
@@ -531,8 +588,16 @@
               <w:rPr>
                 <w:sz w:val="22"/>
               </w:rPr>
-              <w:t>Hans Sanell</w:t>
-            </w:r>
+              <w:t xml:space="preserve">Hans </w:t>
+            </w:r>
+            <w:proofErr w:type="spellStart"/>
+            <w:r>
+              <w:rPr>
+                <w:sz w:val="22"/>
+              </w:rPr>
+              <w:t>Sanell</w:t>
+            </w:r>
+            <w:proofErr w:type="spellEnd"/>
           </w:p>
         </w:tc>
         <w:tc>
@@ -585,6 +650,7 @@
               </w:rPr>
             </w:pPr>
             <w:hyperlink r:id="rId8" w:history="1">
+              <w:proofErr w:type="spellStart"/>
               <w:r>
                 <w:rPr>
                   <w:rStyle w:val="Hyperlink"/>
@@ -592,6 +658,7 @@
                 </w:rPr>
                 <w:t>hansn@student.chalmers.se</w:t>
               </w:r>
+              <w:proofErr w:type="spellEnd"/>
             </w:hyperlink>
           </w:p>
         </w:tc>
@@ -615,8 +682,16 @@
               <w:rPr>
                 <w:sz w:val="22"/>
               </w:rPr>
-              <w:t>Sebastian Rehnby</w:t>
-            </w:r>
+              <w:t xml:space="preserve">Sebastian </w:t>
+            </w:r>
+            <w:proofErr w:type="spellStart"/>
+            <w:r>
+              <w:rPr>
+                <w:sz w:val="22"/>
+              </w:rPr>
+              <w:t>Rehnby</w:t>
+            </w:r>
+            <w:proofErr w:type="spellEnd"/>
           </w:p>
         </w:tc>
         <w:tc>
@@ -686,12 +761,28 @@
                 <w:sz w:val="22"/>
               </w:rPr>
             </w:pPr>
+            <w:proofErr w:type="spellStart"/>
             <w:r>
               <w:rPr>
                 <w:sz w:val="22"/>
               </w:rPr>
-              <w:t>Vamsi Seshabhattaru</w:t>
-            </w:r>
+              <w:t>Vamsi</w:t>
+            </w:r>
+            <w:proofErr w:type="spellEnd"/>
+            <w:r>
+              <w:rPr>
+                <w:sz w:val="22"/>
+              </w:rPr>
+              <w:t xml:space="preserve"> </w:t>
+            </w:r>
+            <w:proofErr w:type="spellStart"/>
+            <w:r>
+              <w:rPr>
+                <w:sz w:val="22"/>
+              </w:rPr>
+              <w:t>Seshabhattaru</w:t>
+            </w:r>
+            <w:proofErr w:type="spellEnd"/>
           </w:p>
         </w:tc>
         <w:tc>
@@ -744,6 +835,7 @@
               </w:rPr>
             </w:pPr>
             <w:hyperlink r:id="rId9" w:history="1">
+              <w:proofErr w:type="spellStart"/>
               <w:r>
                 <w:rPr>
                   <w:rStyle w:val="Hyperlink"/>
@@ -751,6 +843,7 @@
                 </w:rPr>
                 <w:t>vamsi@student.chalmers.se</w:t>
               </w:r>
+              <w:proofErr w:type="spellEnd"/>
             </w:hyperlink>
           </w:p>
         </w:tc>
@@ -770,11 +863,19 @@
                 <w:sz w:val="22"/>
               </w:rPr>
             </w:pPr>
+            <w:proofErr w:type="spellStart"/>
             <w:r>
               <w:rPr>
                 <w:sz w:val="22"/>
               </w:rPr>
-              <w:t>Henrik Schulze Nilsson</w:t>
+              <w:t>Henrik</w:t>
+            </w:r>
+            <w:proofErr w:type="spellEnd"/>
+            <w:r>
+              <w:rPr>
+                <w:sz w:val="22"/>
+              </w:rPr>
+              <w:t xml:space="preserve"> Schulze Nilsson</w:t>
             </w:r>
           </w:p>
         </w:tc>
@@ -828,6 +929,7 @@
               </w:rPr>
             </w:pPr>
             <w:hyperlink r:id="rId10" w:history="1">
+              <w:proofErr w:type="spellStart"/>
               <w:r>
                 <w:rPr>
                   <w:rStyle w:val="Hyperlink"/>
@@ -835,6 +937,7 @@
                 </w:rPr>
                 <w:t>henrnil@student.chalmers.se</w:t>
               </w:r>
+              <w:proofErr w:type="spellEnd"/>
             </w:hyperlink>
           </w:p>
         </w:tc>
@@ -943,8 +1046,13 @@
         <w:t xml:space="preserve"> </w:t>
       </w:r>
       <w:r>
-        <w:t>Per Zaring</w:t>
-      </w:r>
+        <w:t xml:space="preserve">Per </w:t>
+      </w:r>
+      <w:proofErr w:type="spellStart"/>
+      <w:r>
+        <w:t>Zaring</w:t>
+      </w:r>
+      <w:proofErr w:type="spellEnd"/>
     </w:p>
     <w:p>
       <w:pPr>
@@ -1015,7 +1123,7 @@
         <w:rPr>
           <w:noProof/>
         </w:rPr>
-        <w:instrText xml:space="preserve"> PAGEREF _Toc126812461 \h </w:instrText>
+        <w:instrText xml:space="preserve"> PAGEREF _Toc126824942 \h </w:instrText>
       </w:r>
       <w:r>
         <w:rPr>
@@ -1090,7 +1198,7 @@
         <w:rPr>
           <w:noProof/>
         </w:rPr>
-        <w:instrText xml:space="preserve"> PAGEREF _Toc126812462 \h </w:instrText>
+        <w:instrText xml:space="preserve"> PAGEREF _Toc126824943 \h </w:instrText>
       </w:r>
       <w:r>
         <w:rPr>
@@ -1169,7 +1277,7 @@
         <w:rPr>
           <w:noProof/>
         </w:rPr>
-        <w:instrText xml:space="preserve"> PAGEREF _Toc126812463 \h </w:instrText>
+        <w:instrText xml:space="preserve"> PAGEREF _Toc126824944 \h </w:instrText>
       </w:r>
       <w:r>
         <w:rPr>
@@ -1248,7 +1356,7 @@
         <w:rPr>
           <w:noProof/>
         </w:rPr>
-        <w:instrText xml:space="preserve"> PAGEREF _Toc126812464 \h </w:instrText>
+        <w:instrText xml:space="preserve"> PAGEREF _Toc126824945 \h </w:instrText>
       </w:r>
       <w:r>
         <w:rPr>
@@ -1327,7 +1435,7 @@
         <w:rPr>
           <w:noProof/>
         </w:rPr>
-        <w:instrText xml:space="preserve"> PAGEREF _Toc126812465 \h </w:instrText>
+        <w:instrText xml:space="preserve"> PAGEREF _Toc126824946 \h </w:instrText>
       </w:r>
       <w:r>
         <w:rPr>
@@ -1402,7 +1510,7 @@
         <w:rPr>
           <w:noProof/>
         </w:rPr>
-        <w:instrText xml:space="preserve"> PAGEREF _Toc126812466 \h </w:instrText>
+        <w:instrText xml:space="preserve"> PAGEREF _Toc126824947 \h </w:instrText>
       </w:r>
       <w:r>
         <w:rPr>
@@ -1481,7 +1589,7 @@
         <w:rPr>
           <w:noProof/>
         </w:rPr>
-        <w:instrText xml:space="preserve"> PAGEREF _Toc126812467 \h </w:instrText>
+        <w:instrText xml:space="preserve"> PAGEREF _Toc126824948 \h </w:instrText>
       </w:r>
       <w:r>
         <w:rPr>
@@ -1560,7 +1668,7 @@
         <w:rPr>
           <w:noProof/>
         </w:rPr>
-        <w:instrText xml:space="preserve"> PAGEREF _Toc126812468 \h </w:instrText>
+        <w:instrText xml:space="preserve"> PAGEREF _Toc126824949 \h </w:instrText>
       </w:r>
       <w:r>
         <w:rPr>
@@ -1639,7 +1747,7 @@
         <w:rPr>
           <w:noProof/>
         </w:rPr>
-        <w:instrText xml:space="preserve"> PAGEREF _Toc126812469 \h </w:instrText>
+        <w:instrText xml:space="preserve"> PAGEREF _Toc126824950 \h </w:instrText>
       </w:r>
       <w:r>
         <w:rPr>
@@ -1714,7 +1822,7 @@
         <w:rPr>
           <w:noProof/>
         </w:rPr>
-        <w:instrText xml:space="preserve"> PAGEREF _Toc126812470 \h </w:instrText>
+        <w:instrText xml:space="preserve"> PAGEREF _Toc126824951 \h </w:instrText>
       </w:r>
       <w:r>
         <w:rPr>
@@ -1793,7 +1901,7 @@
         <w:rPr>
           <w:noProof/>
         </w:rPr>
-        <w:instrText xml:space="preserve"> PAGEREF _Toc126812471 \h </w:instrText>
+        <w:instrText xml:space="preserve"> PAGEREF _Toc126824952 \h </w:instrText>
       </w:r>
       <w:r>
         <w:rPr>
@@ -1872,7 +1980,7 @@
         <w:rPr>
           <w:noProof/>
         </w:rPr>
-        <w:instrText xml:space="preserve"> PAGEREF _Toc126812472 \h </w:instrText>
+        <w:instrText xml:space="preserve"> PAGEREF _Toc126824953 \h </w:instrText>
       </w:r>
       <w:r>
         <w:rPr>
@@ -1947,7 +2055,7 @@
         <w:rPr>
           <w:noProof/>
         </w:rPr>
-        <w:instrText xml:space="preserve"> PAGEREF _Toc126812473 \h </w:instrText>
+        <w:instrText xml:space="preserve"> PAGEREF _Toc126824954 \h </w:instrText>
       </w:r>
       <w:r>
         <w:rPr>
@@ -1964,7 +2072,7 @@
         <w:rPr>
           <w:noProof/>
         </w:rPr>
-        <w:t>9</w:t>
+        <w:t>8</w:t>
       </w:r>
       <w:r>
         <w:rPr>
@@ -2022,7 +2130,7 @@
         <w:rPr>
           <w:noProof/>
         </w:rPr>
-        <w:instrText xml:space="preserve"> PAGEREF _Toc126812474 \h </w:instrText>
+        <w:instrText xml:space="preserve"> PAGEREF _Toc126824955 \h </w:instrText>
       </w:r>
       <w:r>
         <w:rPr>
@@ -2097,7 +2205,7 @@
         <w:rPr>
           <w:noProof/>
         </w:rPr>
-        <w:instrText xml:space="preserve"> PAGEREF _Toc126812475 \h </w:instrText>
+        <w:instrText xml:space="preserve"> PAGEREF _Toc126824956 \h </w:instrText>
       </w:r>
       <w:r>
         <w:rPr>
@@ -2114,7 +2222,7 @@
         <w:rPr>
           <w:noProof/>
         </w:rPr>
-        <w:t>10</w:t>
+        <w:t>9</w:t>
       </w:r>
       <w:r>
         <w:rPr>
@@ -2176,7 +2284,7 @@
         <w:rPr>
           <w:noProof/>
         </w:rPr>
-        <w:instrText xml:space="preserve"> PAGEREF _Toc126812476 \h </w:instrText>
+        <w:instrText xml:space="preserve"> PAGEREF _Toc126824957 \h </w:instrText>
       </w:r>
       <w:r>
         <w:rPr>
@@ -2255,7 +2363,7 @@
         <w:rPr>
           <w:noProof/>
         </w:rPr>
-        <w:instrText xml:space="preserve"> PAGEREF _Toc126812477 \h </w:instrText>
+        <w:instrText xml:space="preserve"> PAGEREF _Toc126824958 \h </w:instrText>
       </w:r>
       <w:r>
         <w:rPr>
@@ -2330,7 +2438,7 @@
         <w:rPr>
           <w:noProof/>
         </w:rPr>
-        <w:instrText xml:space="preserve"> PAGEREF _Toc126812478 \h </w:instrText>
+        <w:instrText xml:space="preserve"> PAGEREF _Toc126824959 \h </w:instrText>
       </w:r>
       <w:r>
         <w:rPr>
@@ -2405,7 +2513,7 @@
         <w:rPr>
           <w:noProof/>
         </w:rPr>
-        <w:instrText xml:space="preserve"> PAGEREF _Toc126812479 \h </w:instrText>
+        <w:instrText xml:space="preserve"> PAGEREF _Toc126824960 \h </w:instrText>
       </w:r>
       <w:r>
         <w:rPr>
@@ -2422,7 +2530,7 @@
         <w:rPr>
           <w:noProof/>
         </w:rPr>
-        <w:t>11</w:t>
+        <w:t>10</w:t>
       </w:r>
       <w:r>
         <w:rPr>
@@ -2480,7 +2588,7 @@
         <w:rPr>
           <w:noProof/>
         </w:rPr>
-        <w:instrText xml:space="preserve"> PAGEREF _Toc126812480 \h </w:instrText>
+        <w:instrText xml:space="preserve"> PAGEREF _Toc126824961 \h </w:instrText>
       </w:r>
       <w:r>
         <w:rPr>
@@ -2497,7 +2605,7 @@
         <w:rPr>
           <w:noProof/>
         </w:rPr>
-        <w:t>11</w:t>
+        <w:t>10</w:t>
       </w:r>
       <w:r>
         <w:rPr>
@@ -2559,7 +2667,7 @@
         <w:rPr>
           <w:noProof/>
         </w:rPr>
-        <w:instrText xml:space="preserve"> PAGEREF _Toc126812481 \h </w:instrText>
+        <w:instrText xml:space="preserve"> PAGEREF _Toc126824962 \h </w:instrText>
       </w:r>
       <w:r>
         <w:rPr>
@@ -2576,7 +2684,7 @@
         <w:rPr>
           <w:noProof/>
         </w:rPr>
-        <w:t>11</w:t>
+        <w:t>10</w:t>
       </w:r>
       <w:r>
         <w:rPr>
@@ -2638,7 +2746,7 @@
         <w:rPr>
           <w:noProof/>
         </w:rPr>
-        <w:instrText xml:space="preserve"> PAGEREF _Toc126812482 \h </w:instrText>
+        <w:instrText xml:space="preserve"> PAGEREF _Toc126824963 \h </w:instrText>
       </w:r>
       <w:r>
         <w:rPr>
@@ -2655,7 +2763,7 @@
         <w:rPr>
           <w:noProof/>
         </w:rPr>
-        <w:t>11</w:t>
+        <w:t>10</w:t>
       </w:r>
       <w:r>
         <w:rPr>
@@ -2717,7 +2825,7 @@
         <w:rPr>
           <w:noProof/>
         </w:rPr>
-        <w:instrText xml:space="preserve"> PAGEREF _Toc126812483 \h </w:instrText>
+        <w:instrText xml:space="preserve"> PAGEREF _Toc126824964 \h </w:instrText>
       </w:r>
       <w:r>
         <w:rPr>
@@ -2734,7 +2842,7 @@
         <w:rPr>
           <w:noProof/>
         </w:rPr>
-        <w:t>11</w:t>
+        <w:t>10</w:t>
       </w:r>
       <w:r>
         <w:rPr>
@@ -2796,7 +2904,7 @@
         <w:rPr>
           <w:noProof/>
         </w:rPr>
-        <w:instrText xml:space="preserve"> PAGEREF _Toc126812484 \h </w:instrText>
+        <w:instrText xml:space="preserve"> PAGEREF _Toc126824965 \h </w:instrText>
       </w:r>
       <w:r>
         <w:rPr>
@@ -2871,7 +2979,7 @@
         <w:rPr>
           <w:noProof/>
         </w:rPr>
-        <w:instrText xml:space="preserve"> PAGEREF _Toc126812485 \h </w:instrText>
+        <w:instrText xml:space="preserve"> PAGEREF _Toc126824966 \h </w:instrText>
       </w:r>
       <w:r>
         <w:rPr>
@@ -2950,7 +3058,7 @@
         <w:rPr>
           <w:noProof/>
         </w:rPr>
-        <w:instrText xml:space="preserve"> PAGEREF _Toc126812486 \h </w:instrText>
+        <w:instrText xml:space="preserve"> PAGEREF _Toc126824967 \h </w:instrText>
       </w:r>
       <w:r>
         <w:rPr>
@@ -3029,7 +3137,7 @@
         <w:rPr>
           <w:noProof/>
         </w:rPr>
-        <w:instrText xml:space="preserve"> PAGEREF _Toc126812487 \h </w:instrText>
+        <w:instrText xml:space="preserve"> PAGEREF _Toc126824968 \h </w:instrText>
       </w:r>
       <w:r>
         <w:rPr>
@@ -3046,7 +3154,7 @@
         <w:rPr>
           <w:noProof/>
         </w:rPr>
-        <w:t>12</w:t>
+        <w:t>11</w:t>
       </w:r>
       <w:r>
         <w:rPr>
@@ -3104,7 +3212,7 @@
         <w:rPr>
           <w:noProof/>
         </w:rPr>
-        <w:instrText xml:space="preserve"> PAGEREF _Toc126812488 \h </w:instrText>
+        <w:instrText xml:space="preserve"> PAGEREF _Toc126824969 \h </w:instrText>
       </w:r>
       <w:r>
         <w:rPr>
@@ -3179,7 +3287,7 @@
         <w:rPr>
           <w:noProof/>
         </w:rPr>
-        <w:instrText xml:space="preserve"> PAGEREF _Toc126812489 \h </w:instrText>
+        <w:instrText xml:space="preserve"> PAGEREF _Toc126824970 \h </w:instrText>
       </w:r>
       <w:r>
         <w:rPr>
@@ -3236,7 +3344,7 @@
         <w:rPr>
           <w:noProof/>
         </w:rPr>
-        <w:t>Change plan</w:t>
+        <w:t>Test plan</w:t>
       </w:r>
       <w:r>
         <w:rPr>
@@ -3254,7 +3362,7 @@
         <w:rPr>
           <w:noProof/>
         </w:rPr>
-        <w:instrText xml:space="preserve"> PAGEREF _Toc126812490 \h </w:instrText>
+        <w:instrText xml:space="preserve"> PAGEREF _Toc126824971 \h </w:instrText>
       </w:r>
       <w:r>
         <w:rPr>
@@ -3311,7 +3419,7 @@
         <w:rPr>
           <w:noProof/>
         </w:rPr>
-        <w:t>Quality plan</w:t>
+        <w:t>Risk analysis</w:t>
       </w:r>
       <w:r>
         <w:rPr>
@@ -3329,7 +3437,7 @@
         <w:rPr>
           <w:noProof/>
         </w:rPr>
-        <w:instrText xml:space="preserve"> PAGEREF _Toc126812491 \h </w:instrText>
+        <w:instrText xml:space="preserve"> PAGEREF _Toc126824972 \h </w:instrText>
       </w:r>
       <w:r>
         <w:rPr>
@@ -3390,7 +3498,7 @@
         <w:rPr>
           <w:noProof/>
         </w:rPr>
-        <w:t>Reviews</w:t>
+        <w:t>Risks</w:t>
       </w:r>
       <w:r>
         <w:rPr>
@@ -3408,7 +3516,7 @@
         <w:rPr>
           <w:noProof/>
         </w:rPr>
-        <w:instrText xml:space="preserve"> PAGEREF _Toc126812492 \h </w:instrText>
+        <w:instrText xml:space="preserve"> PAGEREF _Toc126824973 \h </w:instrText>
       </w:r>
       <w:r>
         <w:rPr>
@@ -3469,7 +3577,7 @@
         <w:rPr>
           <w:noProof/>
         </w:rPr>
-        <w:t>Test plan</w:t>
+        <w:t>Issues</w:t>
       </w:r>
       <w:r>
         <w:rPr>
@@ -3487,240 +3595,7 @@
         <w:rPr>
           <w:noProof/>
         </w:rPr>
-        <w:instrText xml:space="preserve"> PAGEREF _Toc126812493 \h </w:instrText>
-      </w:r>
-      <w:r>
-        <w:rPr>
-          <w:noProof/>
-        </w:rPr>
-      </w:r>
-      <w:r>
-        <w:rPr>
-          <w:noProof/>
-        </w:rPr>
-        <w:fldChar w:fldCharType="separate"/>
-      </w:r>
-      <w:r>
-        <w:rPr>
-          <w:noProof/>
-        </w:rPr>
-        <w:t>13</w:t>
-      </w:r>
-      <w:r>
-        <w:rPr>
-          <w:noProof/>
-        </w:rPr>
-        <w:fldChar w:fldCharType="end"/>
-      </w:r>
-    </w:p>
-    <w:p>
-      <w:pPr>
-        <w:pStyle w:val="TOC1"/>
-        <w:tabs>
-          <w:tab w:val="left" w:pos="580"/>
-          <w:tab w:val="right" w:leader="dot" w:pos="8290"/>
-        </w:tabs>
-        <w:rPr>
-          <w:rFonts w:eastAsiaTheme="minorEastAsia"/>
-          <w:b w:val="0"/>
-          <w:noProof/>
-        </w:rPr>
-      </w:pPr>
-      <w:r>
-        <w:rPr>
-          <w:noProof/>
-        </w:rPr>
-        <w:t>16.</w:t>
-      </w:r>
-      <w:r>
-        <w:rPr>
-          <w:rFonts w:eastAsiaTheme="minorEastAsia"/>
-          <w:b w:val="0"/>
-          <w:noProof/>
-        </w:rPr>
-        <w:tab/>
-      </w:r>
-      <w:r>
-        <w:rPr>
-          <w:noProof/>
-        </w:rPr>
-        <w:t>Risk analysis</w:t>
-      </w:r>
-      <w:r>
-        <w:rPr>
-          <w:noProof/>
-        </w:rPr>
-        <w:tab/>
-      </w:r>
-      <w:r>
-        <w:rPr>
-          <w:noProof/>
-        </w:rPr>
-        <w:fldChar w:fldCharType="begin"/>
-      </w:r>
-      <w:r>
-        <w:rPr>
-          <w:noProof/>
-        </w:rPr>
-        <w:instrText xml:space="preserve"> PAGEREF _Toc126812494 \h </w:instrText>
-      </w:r>
-      <w:r>
-        <w:rPr>
-          <w:noProof/>
-        </w:rPr>
-      </w:r>
-      <w:r>
-        <w:rPr>
-          <w:noProof/>
-        </w:rPr>
-        <w:fldChar w:fldCharType="separate"/>
-      </w:r>
-      <w:r>
-        <w:rPr>
-          <w:noProof/>
-        </w:rPr>
-        <w:t>14</w:t>
-      </w:r>
-      <w:r>
-        <w:rPr>
-          <w:noProof/>
-        </w:rPr>
-        <w:fldChar w:fldCharType="end"/>
-      </w:r>
-    </w:p>
-    <w:p>
-      <w:pPr>
-        <w:pStyle w:val="TOC2"/>
-        <w:tabs>
-          <w:tab w:val="left" w:pos="973"/>
-          <w:tab w:val="right" w:leader="dot" w:pos="8290"/>
-        </w:tabs>
-        <w:rPr>
-          <w:rFonts w:eastAsiaTheme="minorEastAsia"/>
-          <w:b w:val="0"/>
-          <w:noProof/>
-          <w:sz w:val="24"/>
-          <w:szCs w:val="24"/>
-        </w:rPr>
-      </w:pPr>
-      <w:r>
-        <w:rPr>
-          <w:noProof/>
-        </w:rPr>
-        <w:t>16.1.</w:t>
-      </w:r>
-      <w:r>
-        <w:rPr>
-          <w:rFonts w:eastAsiaTheme="minorEastAsia"/>
-          <w:b w:val="0"/>
-          <w:noProof/>
-          <w:sz w:val="24"/>
-          <w:szCs w:val="24"/>
-        </w:rPr>
-        <w:tab/>
-      </w:r>
-      <w:r>
-        <w:rPr>
-          <w:noProof/>
-        </w:rPr>
-        <w:t>Risks</w:t>
-      </w:r>
-      <w:r>
-        <w:rPr>
-          <w:noProof/>
-        </w:rPr>
-        <w:tab/>
-      </w:r>
-      <w:r>
-        <w:rPr>
-          <w:noProof/>
-        </w:rPr>
-        <w:fldChar w:fldCharType="begin"/>
-      </w:r>
-      <w:r>
-        <w:rPr>
-          <w:noProof/>
-        </w:rPr>
-        <w:instrText xml:space="preserve"> PAGEREF _Toc126812495 \h </w:instrText>
-      </w:r>
-      <w:r>
-        <w:rPr>
-          <w:noProof/>
-        </w:rPr>
-      </w:r>
-      <w:r>
-        <w:rPr>
-          <w:noProof/>
-        </w:rPr>
-        <w:fldChar w:fldCharType="separate"/>
-      </w:r>
-      <w:r>
-        <w:rPr>
-          <w:noProof/>
-        </w:rPr>
-        <w:t>14</w:t>
-      </w:r>
-      <w:r>
-        <w:rPr>
-          <w:noProof/>
-        </w:rPr>
-        <w:fldChar w:fldCharType="end"/>
-      </w:r>
-    </w:p>
-    <w:p>
-      <w:pPr>
-        <w:pStyle w:val="TOC2"/>
-        <w:tabs>
-          <w:tab w:val="left" w:pos="973"/>
-          <w:tab w:val="right" w:leader="dot" w:pos="8290"/>
-        </w:tabs>
-        <w:rPr>
-          <w:rFonts w:eastAsiaTheme="minorEastAsia"/>
-          <w:b w:val="0"/>
-          <w:noProof/>
-          <w:sz w:val="24"/>
-          <w:szCs w:val="24"/>
-        </w:rPr>
-      </w:pPr>
-      <w:r>
-        <w:rPr>
-          <w:noProof/>
-        </w:rPr>
-        <w:t>16.2.</w:t>
-      </w:r>
-      <w:r>
-        <w:rPr>
-          <w:rFonts w:eastAsiaTheme="minorEastAsia"/>
-          <w:b w:val="0"/>
-          <w:noProof/>
-          <w:sz w:val="24"/>
-          <w:szCs w:val="24"/>
-        </w:rPr>
-        <w:tab/>
-      </w:r>
-      <w:r>
-        <w:rPr>
-          <w:noProof/>
-        </w:rPr>
-        <w:t>Issues</w:t>
-      </w:r>
-      <w:r>
-        <w:rPr>
-          <w:noProof/>
-        </w:rPr>
-        <w:tab/>
-      </w:r>
-      <w:r>
-        <w:rPr>
-          <w:noProof/>
-        </w:rPr>
-        <w:fldChar w:fldCharType="begin"/>
-      </w:r>
-      <w:r>
-        <w:rPr>
-          <w:noProof/>
-        </w:rPr>
-        <w:instrText xml:space="preserve"> PAGEREF _Toc126812496 \h </w:instrText>
+        <w:instrText xml:space="preserve"> PAGEREF _Toc126824974 \h </w:instrText>
       </w:r>
       <w:r>
         <w:rPr>
@@ -3892,10 +3767,7 @@
               <w:spacing w:before="2" w:after="2"/>
             </w:pPr>
             <w:r>
-              <w:t>0.</w:t>
-            </w:r>
-            <w:r>
-              <w:t>3</w:t>
+              <w:t>0.4</w:t>
             </w:r>
           </w:p>
         </w:tc>
@@ -3908,10 +3780,7 @@
               <w:spacing w:before="2" w:after="2"/>
             </w:pPr>
             <w:r>
-              <w:t>2010-02-0</w:t>
-            </w:r>
-            <w:r>
-              <w:t>3</w:t>
+              <w:t>2010-02-03</w:t>
             </w:r>
           </w:p>
         </w:tc>
@@ -3924,10 +3793,7 @@
               <w:spacing w:before="2" w:after="2"/>
             </w:pPr>
             <w:r>
-              <w:t>Change in</w:t>
-            </w:r>
-            <w:r>
-              <w:t xml:space="preserve"> template</w:t>
+              <w:t>Updated from review</w:t>
             </w:r>
           </w:p>
         </w:tc>
@@ -3952,6 +3818,9 @@
             <w:pPr>
               <w:spacing w:before="2" w:after="2"/>
             </w:pPr>
+            <w:r>
+              <w:t>SR</w:t>
+            </w:r>
           </w:p>
         </w:tc>
       </w:tr>
@@ -3965,7 +3834,7 @@
               <w:spacing w:before="2" w:after="2"/>
             </w:pPr>
             <w:r>
-              <w:t>0.2</w:t>
+              <w:t>0.3</w:t>
             </w:r>
           </w:p>
         </w:tc>
@@ -3978,7 +3847,7 @@
               <w:spacing w:before="2" w:after="2"/>
             </w:pPr>
             <w:r>
-              <w:t>2010-02-02</w:t>
+              <w:t>2010-02-03</w:t>
             </w:r>
           </w:p>
         </w:tc>
@@ -3991,7 +3860,10 @@
               <w:spacing w:before="2" w:after="2"/>
             </w:pPr>
             <w:r>
-              <w:t>Merged to Word-template</w:t>
+              <w:t>Change in</w:t>
+            </w:r>
+            <w:r>
+              <w:t xml:space="preserve"> template</w:t>
             </w:r>
           </w:p>
         </w:tc>
@@ -4016,6 +3888,9 @@
             <w:pPr>
               <w:spacing w:before="2" w:after="2"/>
             </w:pPr>
+            <w:r>
+              <w:t>SR</w:t>
+            </w:r>
           </w:p>
         </w:tc>
       </w:tr>
@@ -4029,7 +3904,7 @@
               <w:spacing w:before="2" w:after="2"/>
             </w:pPr>
             <w:r>
-              <w:t>0.1</w:t>
+              <w:t>0.2</w:t>
             </w:r>
           </w:p>
         </w:tc>
@@ -4042,10 +3917,7 @@
               <w:spacing w:before="2" w:after="2"/>
             </w:pPr>
             <w:r>
-              <w:t>2010-02-0</w:t>
-            </w:r>
-            <w:r>
-              <w:t>1</w:t>
+              <w:t>2010-02-02</w:t>
             </w:r>
           </w:p>
         </w:tc>
@@ -4058,7 +3930,7 @@
               <w:spacing w:before="2" w:after="2"/>
             </w:pPr>
             <w:r>
-              <w:t>First version</w:t>
+              <w:t>Merged to Word-template</w:t>
             </w:r>
           </w:p>
         </w:tc>
@@ -4071,13 +3943,7 @@
               <w:spacing w:before="2" w:after="2"/>
             </w:pPr>
             <w:r>
-              <w:t>SR</w:t>
-            </w:r>
-            <w:r>
-              <w:t xml:space="preserve">, </w:t>
-            </w:r>
-            <w:r>
-              <w:t>VS</w:t>
+              <w:t>MR</w:t>
             </w:r>
           </w:p>
         </w:tc>
@@ -4089,6 +3955,85 @@
             <w:pPr>
               <w:spacing w:before="2" w:after="2"/>
             </w:pPr>
+            <w:r>
+              <w:t>SR</w:t>
+            </w:r>
+          </w:p>
+        </w:tc>
+      </w:tr>
+      <w:tr>
+        <w:tc>
+          <w:tcPr>
+            <w:tcW w:w="1101" w:type="dxa"/>
+          </w:tcPr>
+          <w:p>
+            <w:pPr>
+              <w:spacing w:before="2" w:after="2"/>
+            </w:pPr>
+            <w:r>
+              <w:t>0.1</w:t>
+            </w:r>
+          </w:p>
+        </w:tc>
+        <w:tc>
+          <w:tcPr>
+            <w:tcW w:w="1559" w:type="dxa"/>
+          </w:tcPr>
+          <w:p>
+            <w:pPr>
+              <w:spacing w:before="2" w:after="2"/>
+            </w:pPr>
+            <w:r>
+              <w:t>2010-02-0</w:t>
+            </w:r>
+            <w:r>
+              <w:t>1</w:t>
+            </w:r>
+          </w:p>
+        </w:tc>
+        <w:tc>
+          <w:tcPr>
+            <w:tcW w:w="3118" w:type="dxa"/>
+          </w:tcPr>
+          <w:p>
+            <w:pPr>
+              <w:spacing w:before="2" w:after="2"/>
+            </w:pPr>
+            <w:r>
+              <w:t>First version</w:t>
+            </w:r>
+          </w:p>
+        </w:tc>
+        <w:tc>
+          <w:tcPr>
+            <w:tcW w:w="1560" w:type="dxa"/>
+          </w:tcPr>
+          <w:p>
+            <w:pPr>
+              <w:spacing w:before="2" w:after="2"/>
+            </w:pPr>
+            <w:r>
+              <w:t>SR</w:t>
+            </w:r>
+            <w:r>
+              <w:t xml:space="preserve">, </w:t>
+            </w:r>
+            <w:r>
+              <w:t>VS</w:t>
+            </w:r>
+          </w:p>
+        </w:tc>
+        <w:tc>
+          <w:tcPr>
+            <w:tcW w:w="1309" w:type="dxa"/>
+          </w:tcPr>
+          <w:p>
+            <w:pPr>
+              <w:spacing w:before="2" w:after="2"/>
+            </w:pPr>
+            <w:r>
+              <w:t>SR</w:t>
+            </w:r>
           </w:p>
         </w:tc>
       </w:tr>
@@ -4103,7 +4048,7 @@
       <w:r>
         <w:br w:type="page"/>
       </w:r>
-      <w:bookmarkStart w:id="0" w:name="_Toc126812461"/>
+      <w:bookmarkStart w:id="0" w:name="_Toc126824942"/>
       <w:r>
         <w:t>Client</w:t>
       </w:r>
@@ -4112,7 +4057,15 @@
     <w:p>
       <w:proofErr w:type="gramStart"/>
       <w:r>
-        <w:t>Central Operative &amp; Independent Retailers Acquirer (Coira).</w:t>
+        <w:t>Central Operative &amp; Independent Retailers Acquirer (</w:t>
+      </w:r>
+      <w:proofErr w:type="spellStart"/>
+      <w:r>
+        <w:t>Coira</w:t>
+      </w:r>
+      <w:proofErr w:type="spellEnd"/>
+      <w:r>
+        <w:t>).</w:t>
       </w:r>
       <w:proofErr w:type="gramEnd"/>
     </w:p>
@@ -4120,15 +4073,20 @@
       <w:pPr>
         <w:pStyle w:val="Heading1-Numbered"/>
       </w:pPr>
-      <w:bookmarkStart w:id="1" w:name="_Toc126812462"/>
+      <w:bookmarkStart w:id="1" w:name="_Toc126824943"/>
       <w:r>
         <w:t>Overall project description</w:t>
       </w:r>
       <w:bookmarkEnd w:id="1"/>
     </w:p>
     <w:p>
-      <w:r>
-        <w:t>Coira wants a web-based portal where customers from all corners of the world can purchase products. This portal should consist of three parts. The portal itself, called MUW (Mall Unlimited Well</w:t>
+      <w:proofErr w:type="spellStart"/>
+      <w:r>
+        <w:t>Coira</w:t>
+      </w:r>
+      <w:proofErr w:type="spellEnd"/>
+      <w:r>
+        <w:t xml:space="preserve"> wants a web-based portal where customers from all corners of the world can purchase products. This portal should consist of three parts. The portal itself, called MUW (Mall Unlimited Well</w:t>
       </w:r>
       <w:proofErr w:type="gramStart"/>
       <w:r>
@@ -4162,7 +4120,15 @@
     </w:p>
     <w:p>
       <w:r>
-        <w:t>MUW handles all interaction with the customer. MUW displays all available products; there details, their price and how long it will take to deliver. MUW also handles the customers orders, displays information and options about orders, such as where they are and if there is any problems, and notifies the customer if there is any hiccups along the way. MUW's graphical interface will provide context-sensitive help at all levels of the interface. At purchase, MUW should find an optimal combination of supplier and transporter. MUW contains the database of available products, their status and suppliers, as well as the customer register. MUW must support several languages and it must be easy to extend the number of languages supported. MUW will also collect statistics about purchases and use these to make predictions about demands and ask PUW to make sure that there is enough supply to satisfy the demand.</w:t>
+        <w:t xml:space="preserve">MUW handles all interaction with the customer. MUW displays all available products; there details, their price and how long it will take to deliver. MUW also handles the customers orders, displays information and options about orders, such as where they are and if there is any problems, and notifies the customer if there is any hiccups along the way. </w:t>
+      </w:r>
+      <w:proofErr w:type="spellStart"/>
+      <w:r>
+        <w:t>MUW's</w:t>
+      </w:r>
+      <w:proofErr w:type="spellEnd"/>
+      <w:r>
+        <w:t xml:space="preserve"> graphical interface will provide context-sensitive help at all levels of the interface. At purchase, MUW should find an optimal combination of supplier and transporter. MUW contains the database of available products, their status and suppliers, as well as the customer register. MUW must support several languages and it must be easy to extend the number of languages supported. MUW will also collect statistics about purchases and use these to make predictions about demands and ask PUW to make sure that there is enough supply to satisfy the demand.</w:t>
       </w:r>
     </w:p>
     <w:p>
@@ -4180,7 +4146,23 @@
       </w:r>
       <w:proofErr w:type="gramEnd"/>
       <w:r>
-        <w:t xml:space="preserve"> status in MUW's database. PUW will select suppliers that should undergo a quality review given certain conditions. PUW also has to notify Coira employees if there </w:t>
+        <w:t xml:space="preserve"> status in </w:t>
+      </w:r>
+      <w:proofErr w:type="spellStart"/>
+      <w:r>
+        <w:t>MUW's</w:t>
+      </w:r>
+      <w:proofErr w:type="spellEnd"/>
+      <w:r>
+        <w:t xml:space="preserve"> database. PUW will select suppliers that should undergo a quality review given certain conditions. PUW also has to notify </w:t>
+      </w:r>
+      <w:proofErr w:type="spellStart"/>
+      <w:r>
+        <w:t>Coira</w:t>
+      </w:r>
+      <w:proofErr w:type="spellEnd"/>
+      <w:r>
+        <w:t xml:space="preserve"> employees if there </w:t>
       </w:r>
       <w:proofErr w:type="gramStart"/>
       <w:r>
@@ -4190,10 +4172,12 @@
       <w:r>
         <w:t xml:space="preserve"> not enough suppliers in the system to meet the demand as predicted by MUW, so that new suppliers may be acquired. PUW will also handle delivery notes and send all required data to </w:t>
       </w:r>
+      <w:proofErr w:type="spellStart"/>
       <w:proofErr w:type="gramStart"/>
       <w:r>
         <w:t>Coiras</w:t>
       </w:r>
+      <w:proofErr w:type="spellEnd"/>
       <w:proofErr w:type="gramEnd"/>
       <w:r>
         <w:t xml:space="preserve"> financial system.</w:t>
@@ -4206,7 +4190,31 @@
     </w:p>
     <w:p>
       <w:r>
-        <w:t>LUW will be responsible for handling logistics and transportation and keeps track of transporters and their routes. Upon purchase, LUW will book suitable transportation and produce all the needed papers, such as bills of lading and import licenses. LUW is responsible for updating the status of orders and where a particular order is physically. To be able to do this, LUW must accept input from a number of different sources so that the companies that handle the actual transport can update regardless of internal system used. LUW shall utilize a GIS company to compute distances and time consumption. LUW must also make sure that each transport is as profitable as possible with very few, but existing, exceptions. LUW must also allow independent transporters to use the system to plan transports and routes. This includes transports that have nothing to do with Coira. In this case the system is called "Logistics at Transporters" (LaT). In case the system is used this way, the content in the transporters area must be exclusive to that transporter. LUW should notify MUW and Coira personnel in case any hiccups occur.</w:t>
+        <w:t xml:space="preserve">LUW will be responsible for handling logistics and transportation and keeps track of transporters and their routes. Upon purchase, LUW will book suitable transportation and produce all the needed papers, such as bills of lading and import licenses. LUW is responsible for updating the status of orders and where a particular order is physically. To be able to do this, LUW must accept input from a number of different sources so that the companies that handle the actual transport can update regardless of internal system used. LUW shall utilize a GIS company to compute distances and time consumption. LUW must also make sure that each transport is as profitable as possible with very few, but existing, exceptions. LUW must also allow independent transporters to use the system to plan transports and routes. This includes transports that have nothing to do with </w:t>
+      </w:r>
+      <w:proofErr w:type="spellStart"/>
+      <w:r>
+        <w:t>Coira</w:t>
+      </w:r>
+      <w:proofErr w:type="spellEnd"/>
+      <w:r>
+        <w:t>. In this case the system is called "Logistics at Transporters" (</w:t>
+      </w:r>
+      <w:proofErr w:type="spellStart"/>
+      <w:r>
+        <w:t>LaT</w:t>
+      </w:r>
+      <w:proofErr w:type="spellEnd"/>
+      <w:r>
+        <w:t xml:space="preserve">). In case the system is used this way, the content in the transporters area must be exclusive to that transporter. LUW should notify MUW and </w:t>
+      </w:r>
+      <w:proofErr w:type="spellStart"/>
+      <w:r>
+        <w:t>Coira</w:t>
+      </w:r>
+      <w:proofErr w:type="spellEnd"/>
+      <w:r>
+        <w:t xml:space="preserve"> personnel in case any hiccups occur.</w:t>
       </w:r>
     </w:p>
     <w:p>
@@ -4217,7 +4225,7 @@
           <w:numId w:val="2"/>
         </w:numPr>
       </w:pPr>
-      <w:bookmarkStart w:id="2" w:name="_Toc126812463"/>
+      <w:bookmarkStart w:id="2" w:name="_Toc126824944"/>
       <w:r>
         <w:t>Purpose</w:t>
       </w:r>
@@ -4225,7 +4233,15 @@
     </w:p>
     <w:p>
       <w:r>
-        <w:t>For Coira to be able to reach and service worldwide customers and to streamline and enhance the process from placed order to delivery, in a way that is as cost efficient and fast as possible.</w:t>
+        <w:t xml:space="preserve">For </w:t>
+      </w:r>
+      <w:proofErr w:type="spellStart"/>
+      <w:r>
+        <w:t>Coira</w:t>
+      </w:r>
+      <w:proofErr w:type="spellEnd"/>
+      <w:r>
+        <w:t xml:space="preserve"> to be able to reach and service worldwide customers and to streamline and enhance the process from placed order to delivery, in a way that is as cost efficient and fast as possible.</w:t>
       </w:r>
     </w:p>
     <w:p>
@@ -4236,7 +4252,7 @@
           <w:numId w:val="2"/>
         </w:numPr>
       </w:pPr>
-      <w:bookmarkStart w:id="3" w:name="_Toc126812464"/>
+      <w:bookmarkStart w:id="3" w:name="_Toc126824945"/>
       <w:r>
         <w:t>Deliverables</w:t>
       </w:r>
@@ -4353,7 +4369,23 @@
     <w:p/>
     <w:p>
       <w:r>
-        <w:t>This system will be delivered to Coira and Company 10 will assist in the final deployment and integration of the system with Coira's existing infrastructure.</w:t>
+        <w:t xml:space="preserve">This system will be delivered to </w:t>
+      </w:r>
+      <w:proofErr w:type="spellStart"/>
+      <w:r>
+        <w:t>Coira</w:t>
+      </w:r>
+      <w:proofErr w:type="spellEnd"/>
+      <w:r>
+        <w:t xml:space="preserve"> and Company 10 will assist in the final deployment and integration of the system with </w:t>
+      </w:r>
+      <w:proofErr w:type="spellStart"/>
+      <w:r>
+        <w:t>Coira's</w:t>
+      </w:r>
+      <w:proofErr w:type="spellEnd"/>
+      <w:r>
+        <w:t xml:space="preserve"> existing infrastructure.</w:t>
       </w:r>
     </w:p>
     <w:p>
@@ -4364,7 +4396,7 @@
           <w:numId w:val="2"/>
         </w:numPr>
       </w:pPr>
-      <w:bookmarkStart w:id="4" w:name="_Toc126812465"/>
+      <w:bookmarkStart w:id="4" w:name="_Toc126824946"/>
       <w:r>
         <w:t>Demarcations</w:t>
       </w:r>
@@ -4379,7 +4411,7 @@
       <w:pPr>
         <w:pStyle w:val="Heading1-Numbered"/>
       </w:pPr>
-      <w:bookmarkStart w:id="5" w:name="_Toc126812466"/>
+      <w:bookmarkStart w:id="5" w:name="_Toc126824947"/>
       <w:r>
         <w:t>Phases</w:t>
       </w:r>
@@ -4398,7 +4430,7 @@
           <w:numId w:val="2"/>
         </w:numPr>
       </w:pPr>
-      <w:bookmarkStart w:id="6" w:name="_Toc126812467"/>
+      <w:bookmarkStart w:id="6" w:name="_Toc126824948"/>
       <w:r>
         <w:t>Pre-project activities with time budget</w:t>
       </w:r>
@@ -4417,7 +4449,7 @@
           <w:numId w:val="2"/>
         </w:numPr>
       </w:pPr>
-      <w:bookmarkStart w:id="7" w:name="_Toc126812468"/>
+      <w:bookmarkStart w:id="7" w:name="_Toc126824949"/>
       <w:r>
         <w:t>Project activities with time budget</w:t>
       </w:r>
@@ -4439,7 +4471,7 @@
           <w:numId w:val="2"/>
         </w:numPr>
       </w:pPr>
-      <w:bookmarkStart w:id="8" w:name="_Toc126812469"/>
+      <w:bookmarkStart w:id="8" w:name="_Toc126824950"/>
       <w:r>
         <w:t>Post-project activities with time budget</w:t>
       </w:r>
@@ -4454,7 +4486,7 @@
       <w:pPr>
         <w:pStyle w:val="Heading1-Numbered"/>
       </w:pPr>
-      <w:bookmarkStart w:id="9" w:name="_Toc126812470"/>
+      <w:bookmarkStart w:id="9" w:name="_Toc126824951"/>
       <w:r>
         <w:t>Organization plan</w:t>
       </w:r>
@@ -4473,7 +4505,7 @@
           <w:numId w:val="2"/>
         </w:numPr>
       </w:pPr>
-      <w:bookmarkStart w:id="10" w:name="_Toc126812471"/>
+      <w:bookmarkStart w:id="10" w:name="_Toc126824952"/>
       <w:r>
         <w:t>Organization per phase</w:t>
       </w:r>
@@ -4511,6 +4543,7 @@
     <w:p>
       <w:pPr>
         <w:keepNext/>
+        <w:jc w:val="center"/>
       </w:pPr>
       <w:r>
         <w:rPr>
@@ -4521,7 +4554,7 @@
         </w:rPr>
         <w:drawing>
           <wp:inline distT="0" distB="0" distL="0" distR="0">
-            <wp:extent cx="5270500" cy="6722110"/>
+            <wp:extent cx="3584696" cy="4572000"/>
             <wp:effectExtent l="25400" t="0" r="0" b="0"/>
             <wp:docPr id="2" name="Picture 1" descr="fig1.png"/>
             <wp:cNvGraphicFramePr>
@@ -4543,7 +4576,7 @@
                   <pic:spPr>
                     <a:xfrm>
                       <a:off x="0" y="0"/>
-                      <a:ext cx="5270500" cy="6722110"/>
+                      <a:ext cx="3582773" cy="4569547"/>
                     </a:xfrm>
                     <a:prstGeom prst="rect">
                       <a:avLst/>
@@ -4591,7 +4624,7 @@
           <w:numId w:val="2"/>
         </w:numPr>
       </w:pPr>
-      <w:bookmarkStart w:id="12" w:name="_Toc126812472"/>
+      <w:bookmarkStart w:id="12" w:name="_Toc126824953"/>
       <w:r>
         <w:t>Work breakdown structure and responsibility areas</w:t>
       </w:r>
@@ -4605,76 +4638,332 @@
     <w:p/>
     <w:p>
       <w:r>
-        <w:t xml:space="preserve">The main key roles and the team members for each of the phases has been distributed as follows </w:t>
-      </w:r>
-    </w:p>
-    <w:p/>
-    <w:p>
-      <w:pPr>
-        <w:keepNext/>
-      </w:pPr>
-      <w:r>
-        <w:t>Software Architecture: Hans Sanell/Martin Ruzicka</w:t>
-      </w:r>
-    </w:p>
-    <w:p>
-      <w:pPr>
-        <w:keepNext/>
-      </w:pPr>
-      <w:r>
-        <w:t>Database Designer: Jonas Mattsson/Henrik Schulze Nilsson</w:t>
-      </w:r>
-    </w:p>
-    <w:p>
-      <w:pPr>
-        <w:keepNext/>
-      </w:pPr>
-      <w:r>
-        <w:t>Test/Quality Manager: Vamsi Seshabhattaru/Hans Sanell</w:t>
-      </w:r>
-    </w:p>
-    <w:p>
-      <w:pPr>
-        <w:keepNext/>
-      </w:pPr>
-      <w:r>
-        <w:t>Graphical Designer: Henrik Schulze Nilsson/Jonas Mattsson</w:t>
-      </w:r>
-    </w:p>
-    <w:p>
-      <w:pPr>
-        <w:keepNext/>
-      </w:pPr>
-      <w:r>
-        <w:t>Clerical Role</w:t>
-      </w:r>
-      <w:r>
-        <w:t>: The clerical role is to be distributed to all the team members on a rotational time bound schedule.</w:t>
-      </w:r>
-    </w:p>
-    <w:p>
-      <w:pPr>
-        <w:pStyle w:val="Heading1-Numbered"/>
-      </w:pPr>
-      <w:bookmarkStart w:id="13" w:name="_Toc126812473"/>
-      <w:r>
-        <w:t>Document plan</w:t>
-      </w:r>
-      <w:bookmarkEnd w:id="13"/>
-    </w:p>
-    <w:p>
-      <w:r>
-        <w:rPr>
-          <w:highlight w:val="red"/>
-        </w:rPr>
-        <w:t>TEXT</w:t>
+        <w:t xml:space="preserve">The main key roles and the team members for each of the phases </w:t>
+      </w:r>
+      <w:r>
+        <w:t>has been distributed as follows:</w:t>
       </w:r>
     </w:p>
     <w:p/>
     <w:tbl>
       <w:tblPr>
         <w:tblStyle w:val="TableGrid"/>
-        <w:tblW w:w="8931" w:type="dxa"/>
+        <w:tblW w:w="0" w:type="auto"/>
+        <w:tblLook w:val="00BF"/>
+      </w:tblPr>
+      <w:tblGrid>
+        <w:gridCol w:w="2838"/>
+        <w:gridCol w:w="2839"/>
+        <w:gridCol w:w="2839"/>
+      </w:tblGrid>
+      <w:tr>
+        <w:tc>
+          <w:tcPr>
+            <w:tcW w:w="2838" w:type="dxa"/>
+          </w:tcPr>
+          <w:p>
+            <w:pPr>
+              <w:rPr>
+                <w:b/>
+              </w:rPr>
+            </w:pPr>
+            <w:r>
+              <w:rPr>
+                <w:b/>
+              </w:rPr>
+              <w:t>Role</w:t>
+            </w:r>
+          </w:p>
+        </w:tc>
+        <w:tc>
+          <w:tcPr>
+            <w:tcW w:w="2839" w:type="dxa"/>
+          </w:tcPr>
+          <w:p>
+            <w:pPr>
+              <w:rPr>
+                <w:b/>
+              </w:rPr>
+            </w:pPr>
+            <w:r>
+              <w:rPr>
+                <w:b/>
+              </w:rPr>
+              <w:t>Lead</w:t>
+            </w:r>
+          </w:p>
+        </w:tc>
+        <w:tc>
+          <w:tcPr>
+            <w:tcW w:w="2839" w:type="dxa"/>
+          </w:tcPr>
+          <w:p>
+            <w:pPr>
+              <w:rPr>
+                <w:b/>
+              </w:rPr>
+            </w:pPr>
+            <w:r>
+              <w:rPr>
+                <w:b/>
+              </w:rPr>
+              <w:t>Second</w:t>
+            </w:r>
+          </w:p>
+        </w:tc>
+      </w:tr>
+      <w:tr>
+        <w:tc>
+          <w:tcPr>
+            <w:tcW w:w="2838" w:type="dxa"/>
+          </w:tcPr>
+          <w:p>
+            <w:r>
+              <w:t>Project Manager</w:t>
+            </w:r>
+          </w:p>
+        </w:tc>
+        <w:tc>
+          <w:tcPr>
+            <w:tcW w:w="2839" w:type="dxa"/>
+          </w:tcPr>
+          <w:p>
+            <w:r>
+              <w:t xml:space="preserve">Sebastian </w:t>
+            </w:r>
+            <w:proofErr w:type="spellStart"/>
+            <w:r>
+              <w:t>Rehnby</w:t>
+            </w:r>
+            <w:proofErr w:type="spellEnd"/>
+          </w:p>
+        </w:tc>
+        <w:tc>
+          <w:tcPr>
+            <w:tcW w:w="2839" w:type="dxa"/>
+          </w:tcPr>
+          <w:p>
+            <w:r>
+              <w:t>Martin Ruzicka</w:t>
+            </w:r>
+          </w:p>
+        </w:tc>
+      </w:tr>
+      <w:tr>
+        <w:tc>
+          <w:tcPr>
+            <w:tcW w:w="2838" w:type="dxa"/>
+          </w:tcPr>
+          <w:p>
+            <w:r>
+              <w:t>Software Architecture</w:t>
+            </w:r>
+          </w:p>
+        </w:tc>
+        <w:tc>
+          <w:tcPr>
+            <w:tcW w:w="2839" w:type="dxa"/>
+          </w:tcPr>
+          <w:p>
+            <w:r>
+              <w:t xml:space="preserve">Hans </w:t>
+            </w:r>
+            <w:proofErr w:type="spellStart"/>
+            <w:r>
+              <w:t>Sanell</w:t>
+            </w:r>
+            <w:proofErr w:type="spellEnd"/>
+          </w:p>
+        </w:tc>
+        <w:tc>
+          <w:tcPr>
+            <w:tcW w:w="2839" w:type="dxa"/>
+          </w:tcPr>
+          <w:p>
+            <w:r>
+              <w:t>Martin Ruzicka</w:t>
+            </w:r>
+          </w:p>
+        </w:tc>
+      </w:tr>
+      <w:tr>
+        <w:tc>
+          <w:tcPr>
+            <w:tcW w:w="2838" w:type="dxa"/>
+          </w:tcPr>
+          <w:p>
+            <w:r>
+              <w:t>Database Designer</w:t>
+            </w:r>
+          </w:p>
+        </w:tc>
+        <w:tc>
+          <w:tcPr>
+            <w:tcW w:w="2839" w:type="dxa"/>
+          </w:tcPr>
+          <w:p>
+            <w:r>
+              <w:t xml:space="preserve">Jonas </w:t>
+            </w:r>
+            <w:proofErr w:type="spellStart"/>
+            <w:r>
+              <w:t>Mattsson</w:t>
+            </w:r>
+            <w:proofErr w:type="spellEnd"/>
+          </w:p>
+        </w:tc>
+        <w:tc>
+          <w:tcPr>
+            <w:tcW w:w="2839" w:type="dxa"/>
+          </w:tcPr>
+          <w:p>
+            <w:proofErr w:type="spellStart"/>
+            <w:r>
+              <w:t>Henrik</w:t>
+            </w:r>
+            <w:proofErr w:type="spellEnd"/>
+            <w:r>
+              <w:t xml:space="preserve"> Schulze Nilsson</w:t>
+            </w:r>
+          </w:p>
+        </w:tc>
+      </w:tr>
+      <w:tr>
+        <w:tc>
+          <w:tcPr>
+            <w:tcW w:w="2838" w:type="dxa"/>
+          </w:tcPr>
+          <w:p>
+            <w:r>
+              <w:t>Test/Quality Manager</w:t>
+            </w:r>
+          </w:p>
+        </w:tc>
+        <w:tc>
+          <w:tcPr>
+            <w:tcW w:w="2839" w:type="dxa"/>
+          </w:tcPr>
+          <w:p>
+            <w:proofErr w:type="spellStart"/>
+            <w:r>
+              <w:t>Vamsi</w:t>
+            </w:r>
+            <w:proofErr w:type="spellEnd"/>
+            <w:r>
+              <w:t xml:space="preserve"> </w:t>
+            </w:r>
+            <w:proofErr w:type="spellStart"/>
+            <w:r>
+              <w:t>Seshabhattaru</w:t>
+            </w:r>
+            <w:proofErr w:type="spellEnd"/>
+          </w:p>
+        </w:tc>
+        <w:tc>
+          <w:tcPr>
+            <w:tcW w:w="2839" w:type="dxa"/>
+          </w:tcPr>
+          <w:p>
+            <w:r>
+              <w:t xml:space="preserve">Hans </w:t>
+            </w:r>
+            <w:proofErr w:type="spellStart"/>
+            <w:r>
+              <w:t>Sanell</w:t>
+            </w:r>
+            <w:proofErr w:type="spellEnd"/>
+          </w:p>
+        </w:tc>
+      </w:tr>
+      <w:tr>
+        <w:tc>
+          <w:tcPr>
+            <w:tcW w:w="2838" w:type="dxa"/>
+          </w:tcPr>
+          <w:p>
+            <w:r>
+              <w:t>Graphical Designer:</w:t>
+            </w:r>
+          </w:p>
+        </w:tc>
+        <w:tc>
+          <w:tcPr>
+            <w:tcW w:w="2839" w:type="dxa"/>
+          </w:tcPr>
+          <w:p>
+            <w:proofErr w:type="spellStart"/>
+            <w:r>
+              <w:t>Henrik</w:t>
+            </w:r>
+            <w:proofErr w:type="spellEnd"/>
+            <w:r>
+              <w:t xml:space="preserve"> Schulze Nilsson</w:t>
+            </w:r>
+          </w:p>
+        </w:tc>
+        <w:tc>
+          <w:tcPr>
+            <w:tcW w:w="2839" w:type="dxa"/>
+          </w:tcPr>
+          <w:p>
+            <w:r>
+              <w:t xml:space="preserve">Jonas </w:t>
+            </w:r>
+            <w:proofErr w:type="spellStart"/>
+            <w:r>
+              <w:t>Mattsson</w:t>
+            </w:r>
+            <w:proofErr w:type="spellEnd"/>
+          </w:p>
+        </w:tc>
+      </w:tr>
+      <w:tr>
+        <w:tc>
+          <w:tcPr>
+            <w:tcW w:w="2838" w:type="dxa"/>
+          </w:tcPr>
+          <w:p>
+            <w:r>
+              <w:t>Clerical Role</w:t>
+            </w:r>
+          </w:p>
+        </w:tc>
+        <w:tc>
+          <w:tcPr>
+            <w:tcW w:w="5678" w:type="dxa"/>
+            <w:gridSpan w:val="2"/>
+          </w:tcPr>
+          <w:p>
+            <w:pPr>
+              <w:keepNext/>
+            </w:pPr>
+            <w:r>
+              <w:t>The clerical role is to be distributed to all the team members on a rotational time bound schedule.</w:t>
+            </w:r>
+          </w:p>
+        </w:tc>
+      </w:tr>
+    </w:tbl>
+    <w:p>
+      <w:pPr>
+        <w:pStyle w:val="Heading1-Numbered"/>
+      </w:pPr>
+      <w:bookmarkStart w:id="13" w:name="_Toc126824954"/>
+      <w:r>
+        <w:t>Document plan</w:t>
+      </w:r>
+      <w:bookmarkEnd w:id="13"/>
+    </w:p>
+    <w:p>
+      <w:r>
+        <w:t>The following table describes the document deliverables and their deadlines.</w:t>
+      </w:r>
+    </w:p>
+    <w:p/>
+    <w:tbl>
+      <w:tblPr>
+        <w:tblStyle w:val="TableGrid"/>
+        <w:tblW w:w="9214" w:type="dxa"/>
         <w:tblInd w:w="-176" w:type="dxa"/>
         <w:tblLayout w:type="fixed"/>
         <w:tblLook w:val="00BF"/>
@@ -4682,7 +4971,7 @@
       <w:tblGrid>
         <w:gridCol w:w="1844"/>
         <w:gridCol w:w="1417"/>
-        <w:gridCol w:w="2552"/>
+        <w:gridCol w:w="2835"/>
         <w:gridCol w:w="1559"/>
         <w:gridCol w:w="1559"/>
       </w:tblGrid>
@@ -4695,11 +4984,13 @@
             <w:pPr>
               <w:rPr>
                 <w:b/>
+                <w:sz w:val="22"/>
               </w:rPr>
             </w:pPr>
             <w:r>
               <w:rPr>
                 <w:b/>
+                <w:sz w:val="22"/>
               </w:rPr>
               <w:t>Document</w:t>
             </w:r>
@@ -4713,11 +5004,13 @@
             <w:pPr>
               <w:rPr>
                 <w:b/>
+                <w:sz w:val="22"/>
               </w:rPr>
             </w:pPr>
             <w:r>
               <w:rPr>
                 <w:b/>
+                <w:sz w:val="22"/>
               </w:rPr>
               <w:t>Approved by</w:t>
             </w:r>
@@ -4725,17 +5018,19 @@
         </w:tc>
         <w:tc>
           <w:tcPr>
-            <w:tcW w:w="2552" w:type="dxa"/>
+            <w:tcW w:w="2835" w:type="dxa"/>
           </w:tcPr>
           <w:p>
             <w:pPr>
               <w:rPr>
                 <w:b/>
+                <w:sz w:val="22"/>
               </w:rPr>
             </w:pPr>
             <w:r>
               <w:rPr>
                 <w:b/>
+                <w:sz w:val="22"/>
               </w:rPr>
               <w:t>Purpose</w:t>
             </w:r>
@@ -4749,11 +5044,13 @@
             <w:pPr>
               <w:rPr>
                 <w:b/>
+                <w:sz w:val="22"/>
               </w:rPr>
             </w:pPr>
             <w:r>
               <w:rPr>
                 <w:b/>
+                <w:sz w:val="22"/>
               </w:rPr>
               <w:t>Distributed to</w:t>
             </w:r>
@@ -4767,11 +5064,13 @@
             <w:pPr>
               <w:rPr>
                 <w:b/>
+                <w:sz w:val="22"/>
               </w:rPr>
             </w:pPr>
             <w:r>
               <w:rPr>
                 <w:b/>
+                <w:sz w:val="22"/>
               </w:rPr>
               <w:t>Deadline</w:t>
             </w:r>
@@ -4801,7 +5100,7 @@
         </w:tc>
         <w:tc>
           <w:tcPr>
-            <w:tcW w:w="2552" w:type="dxa"/>
+            <w:tcW w:w="2835" w:type="dxa"/>
           </w:tcPr>
           <w:p>
             <w:r>
@@ -4853,7 +5152,7 @@
         </w:tc>
         <w:tc>
           <w:tcPr>
-            <w:tcW w:w="2552" w:type="dxa"/>
+            <w:tcW w:w="2835" w:type="dxa"/>
           </w:tcPr>
           <w:p>
             <w:r>
@@ -4905,7 +5204,7 @@
         </w:tc>
         <w:tc>
           <w:tcPr>
-            <w:tcW w:w="2552" w:type="dxa"/>
+            <w:tcW w:w="2835" w:type="dxa"/>
           </w:tcPr>
           <w:p>
             <w:r>
@@ -4957,7 +5256,7 @@
         </w:tc>
         <w:tc>
           <w:tcPr>
-            <w:tcW w:w="2552" w:type="dxa"/>
+            <w:tcW w:w="2835" w:type="dxa"/>
           </w:tcPr>
           <w:p>
             <w:r>
@@ -5009,22 +5308,14 @@
         </w:tc>
         <w:tc>
           <w:tcPr>
-            <w:tcW w:w="2552" w:type="dxa"/>
-          </w:tcPr>
-          <w:p>
-            <w:r>
-              <w:t xml:space="preserve">Define the level of </w:t>
-            </w:r>
-            <w:proofErr w:type="gramStart"/>
-            <w:r>
-              <w:t xml:space="preserve">testing </w:t>
-            </w:r>
-            <w:r>
-              <w:t xml:space="preserve"> and</w:t>
-            </w:r>
-            <w:proofErr w:type="gramEnd"/>
-            <w:r>
-              <w:t xml:space="preserve"> test cases for the system</w:t>
+            <w:tcW w:w="2835" w:type="dxa"/>
+          </w:tcPr>
+          <w:p>
+            <w:r>
+              <w:t>Define the level of testing</w:t>
+            </w:r>
+            <w:r>
+              <w:t xml:space="preserve"> and test cases for the system</w:t>
             </w:r>
           </w:p>
         </w:tc>
@@ -5072,7 +5363,7 @@
         </w:tc>
         <w:tc>
           <w:tcPr>
-            <w:tcW w:w="2552" w:type="dxa"/>
+            <w:tcW w:w="2835" w:type="dxa"/>
           </w:tcPr>
           <w:p>
             <w:r>
@@ -5097,6 +5388,79 @@
           <w:p>
             <w:r>
               <w:t>2010-02-24</w:t>
+            </w:r>
+          </w:p>
+        </w:tc>
+      </w:tr>
+    </w:tbl>
+    <w:p>
+      <w:r>
+        <w:br w:type="page"/>
+      </w:r>
+    </w:p>
+    <w:tbl>
+      <w:tblPr>
+        <w:tblStyle w:val="TableGrid"/>
+        <w:tblW w:w="9214" w:type="dxa"/>
+        <w:tblInd w:w="-176" w:type="dxa"/>
+        <w:tblLayout w:type="fixed"/>
+        <w:tblLook w:val="00BF"/>
+      </w:tblPr>
+      <w:tblGrid>
+        <w:gridCol w:w="1844"/>
+        <w:gridCol w:w="1417"/>
+        <w:gridCol w:w="2835"/>
+        <w:gridCol w:w="1559"/>
+        <w:gridCol w:w="1559"/>
+      </w:tblGrid>
+      <w:tr>
+        <w:tc>
+          <w:tcPr>
+            <w:tcW w:w="1844" w:type="dxa"/>
+          </w:tcPr>
+          <w:p>
+            <w:r>
+              <w:t>Project Report</w:t>
+            </w:r>
+          </w:p>
+        </w:tc>
+        <w:tc>
+          <w:tcPr>
+            <w:tcW w:w="1417" w:type="dxa"/>
+          </w:tcPr>
+          <w:p>
+            <w:r>
+              <w:t>PM</w:t>
+            </w:r>
+          </w:p>
+        </w:tc>
+        <w:tc>
+          <w:tcPr>
+            <w:tcW w:w="2835" w:type="dxa"/>
+          </w:tcPr>
+          <w:p>
+            <w:r>
+              <w:t>Summarize the project and evaluate the final result</w:t>
+            </w:r>
+          </w:p>
+        </w:tc>
+        <w:tc>
+          <w:tcPr>
+            <w:tcW w:w="1559" w:type="dxa"/>
+          </w:tcPr>
+          <w:p>
+            <w:r>
+              <w:t>Client/Team</w:t>
+            </w:r>
+          </w:p>
+        </w:tc>
+        <w:tc>
+          <w:tcPr>
+            <w:tcW w:w="1559" w:type="dxa"/>
+          </w:tcPr>
+          <w:p>
+            <w:r>
+              <w:t>2010-03-03</w:t>
             </w:r>
           </w:p>
         </w:tc>
@@ -5108,7 +5472,7 @@
           </w:tcPr>
           <w:p>
             <w:r>
-              <w:t>Project Report</w:t>
+              <w:t>System Documentation</w:t>
             </w:r>
           </w:p>
         </w:tc>
@@ -5118,65 +5482,13 @@
           </w:tcPr>
           <w:p>
             <w:r>
-              <w:t>PM</w:t>
-            </w:r>
-          </w:p>
-        </w:tc>
-        <w:tc>
-          <w:tcPr>
-            <w:tcW w:w="2552" w:type="dxa"/>
-          </w:tcPr>
-          <w:p>
-            <w:r>
-              <w:t>Summarize the project and evaluate the final result</w:t>
-            </w:r>
-          </w:p>
-        </w:tc>
-        <w:tc>
-          <w:tcPr>
-            <w:tcW w:w="1559" w:type="dxa"/>
-          </w:tcPr>
-          <w:p>
-            <w:r>
-              <w:t>Client/Team</w:t>
-            </w:r>
-          </w:p>
-        </w:tc>
-        <w:tc>
-          <w:tcPr>
-            <w:tcW w:w="1559" w:type="dxa"/>
-          </w:tcPr>
-          <w:p>
-            <w:r>
-              <w:t>2010-03-03</w:t>
-            </w:r>
-          </w:p>
-        </w:tc>
-      </w:tr>
-      <w:tr>
-        <w:tc>
-          <w:tcPr>
-            <w:tcW w:w="1844" w:type="dxa"/>
-          </w:tcPr>
-          <w:p>
-            <w:r>
-              <w:t>System Documentation</w:t>
-            </w:r>
-          </w:p>
-        </w:tc>
-        <w:tc>
-          <w:tcPr>
-            <w:tcW w:w="1417" w:type="dxa"/>
-          </w:tcPr>
-          <w:p>
-            <w:r>
               <w:t>PM/Client</w:t>
             </w:r>
           </w:p>
         </w:tc>
         <w:tc>
           <w:tcPr>
-            <w:tcW w:w="2552" w:type="dxa"/>
+            <w:tcW w:w="2835" w:type="dxa"/>
           </w:tcPr>
           <w:p>
             <w:r>
@@ -5210,7 +5522,7 @@
       <w:pPr>
         <w:pStyle w:val="Heading1-Numbered"/>
       </w:pPr>
-      <w:bookmarkStart w:id="14" w:name="_Toc126812474"/>
+      <w:bookmarkStart w:id="14" w:name="_Toc126824955"/>
       <w:r>
         <w:t>Development approach</w:t>
       </w:r>
@@ -5347,7 +5659,7 @@
       <w:pPr>
         <w:pStyle w:val="Heading1-Numbered"/>
       </w:pPr>
-      <w:bookmarkStart w:id="16" w:name="_Toc126812475"/>
+      <w:bookmarkStart w:id="16" w:name="_Toc126824956"/>
       <w:r>
         <w:t>Plan for training and competence development</w:t>
       </w:r>
@@ -5366,7 +5678,7 @@
           <w:numId w:val="2"/>
         </w:numPr>
       </w:pPr>
-      <w:bookmarkStart w:id="17" w:name="_Toc126812476"/>
+      <w:bookmarkStart w:id="17" w:name="_Toc126824957"/>
       <w:r>
         <w:t>Internal training</w:t>
       </w:r>
@@ -5385,7 +5697,7 @@
           <w:numId w:val="2"/>
         </w:numPr>
       </w:pPr>
-      <w:bookmarkStart w:id="18" w:name="_Toc126812477"/>
+      <w:bookmarkStart w:id="18" w:name="_Toc126824958"/>
       <w:r>
         <w:t>Client training</w:t>
       </w:r>
@@ -5393,17 +5705,23 @@
     </w:p>
     <w:p>
       <w:r>
-        <w:t>Company 10 will provide adequate user training to the client. It will be possible for the client to establish a post-delivery support agreement, to provide the client with support after the integration and initial stages of deployment.</w:t>
+        <w:t>It will be possible for the client to establish a post-delivery support agreement, to provide the client with support after the integration and initial stages of deployment.</w:t>
       </w:r>
       <w:r>
         <w:t xml:space="preserve"> </w:t>
       </w:r>
+      <w:r>
+        <w:t>Company 10 will not provide any training besides</w:t>
+      </w:r>
+      <w:r>
+        <w:t xml:space="preserve"> the user documentation. </w:t>
+      </w:r>
     </w:p>
     <w:p>
       <w:pPr>
         <w:pStyle w:val="Heading1-Numbered"/>
       </w:pPr>
-      <w:bookmarkStart w:id="19" w:name="_Toc126812478"/>
+      <w:bookmarkStart w:id="19" w:name="_Toc126824959"/>
       <w:r>
         <w:t>Report routines</w:t>
       </w:r>
@@ -5421,7 +5739,7 @@
       <w:pPr>
         <w:pStyle w:val="Heading1-Numbered"/>
       </w:pPr>
-      <w:bookmarkStart w:id="20" w:name="_Toc126812479"/>
+      <w:bookmarkStart w:id="20" w:name="_Toc126824960"/>
       <w:r>
         <w:t>Meeting routines</w:t>
       </w:r>
@@ -5448,7 +5766,7 @@
       <w:pPr>
         <w:pStyle w:val="Heading1-Numbered"/>
       </w:pPr>
-      <w:bookmarkStart w:id="21" w:name="_Toc126812480"/>
+      <w:bookmarkStart w:id="21" w:name="_Toc126824961"/>
       <w:r>
         <w:t>Resource allocation plan</w:t>
       </w:r>
@@ -5475,7 +5793,7 @@
           <w:numId w:val="2"/>
         </w:numPr>
       </w:pPr>
-      <w:bookmarkStart w:id="22" w:name="_Toc126812481"/>
+      <w:bookmarkStart w:id="22" w:name="_Toc126824962"/>
       <w:r>
         <w:t>People</w:t>
       </w:r>
@@ -5494,7 +5812,7 @@
           <w:numId w:val="2"/>
         </w:numPr>
       </w:pPr>
-      <w:bookmarkStart w:id="23" w:name="_Toc126812482"/>
+      <w:bookmarkStart w:id="23" w:name="_Toc126824963"/>
       <w:r>
         <w:t>Equipment</w:t>
       </w:r>
@@ -5513,7 +5831,7 @@
           <w:numId w:val="2"/>
         </w:numPr>
       </w:pPr>
-      <w:bookmarkStart w:id="24" w:name="_Toc126812483"/>
+      <w:bookmarkStart w:id="24" w:name="_Toc126824964"/>
       <w:r>
         <w:t>Facilities</w:t>
       </w:r>
@@ -5532,7 +5850,7 @@
           <w:numId w:val="2"/>
         </w:numPr>
       </w:pPr>
-      <w:bookmarkStart w:id="25" w:name="_Toc126812484"/>
+      <w:bookmarkStart w:id="25" w:name="_Toc126824965"/>
       <w:r>
         <w:t>Finance</w:t>
       </w:r>
@@ -5555,7 +5873,7 @@
       <w:pPr>
         <w:pStyle w:val="Heading1-Numbered"/>
       </w:pPr>
-      <w:bookmarkStart w:id="26" w:name="_Toc126812485"/>
+      <w:bookmarkStart w:id="26" w:name="_Toc126824966"/>
       <w:r>
         <w:t>Milestones and decision gates</w:t>
       </w:r>
@@ -5563,7 +5881,15 @@
     </w:p>
     <w:p>
       <w:r>
-        <w:t>A number of milestones have been defined to be able to measure project progress. In most cases, milestones are related to the completion of various deliverables.</w:t>
+        <w:t xml:space="preserve">The project defines a set of milestones and decision gates to keep the project on track. The following </w:t>
+      </w:r>
+      <w:proofErr w:type="gramStart"/>
+      <w:r>
+        <w:t>sections describes</w:t>
+      </w:r>
+      <w:proofErr w:type="gramEnd"/>
+      <w:r>
+        <w:t xml:space="preserve"> these.</w:t>
       </w:r>
     </w:p>
     <w:p>
@@ -5574,12 +5900,21 @@
           <w:numId w:val="2"/>
         </w:numPr>
       </w:pPr>
-      <w:bookmarkStart w:id="27" w:name="_Toc126812486"/>
+      <w:bookmarkStart w:id="27" w:name="_Toc126824967"/>
       <w:r>
         <w:t>Milestones</w:t>
       </w:r>
       <w:bookmarkEnd w:id="27"/>
     </w:p>
+    <w:p>
+      <w:r>
+        <w:t xml:space="preserve">A </w:t>
+      </w:r>
+      <w:r>
+        <w:t>number of milestones have been defined to be able to measure project progress. In most cases, milestones are related to the completion of various deliverables.</w:t>
+      </w:r>
+    </w:p>
+    <w:p/>
     <w:tbl>
       <w:tblPr>
         <w:tblStyle w:val="TableGrid"/>
@@ -6130,7 +6465,7 @@
           <w:numId w:val="2"/>
         </w:numPr>
       </w:pPr>
-      <w:bookmarkStart w:id="28" w:name="_Toc126812487"/>
+      <w:bookmarkStart w:id="28" w:name="_Toc126824968"/>
       <w:r>
         <w:t>Decision gates</w:t>
       </w:r>
@@ -6143,7 +6478,15 @@
       </w:r>
       <w:proofErr w:type="gramEnd"/>
       <w:r>
-        <w:t>. To be able the pass most DGs, some deliverables need to be completed beforehand. These deliverables are defined in the description column in the following table.</w:t>
+        <w:t xml:space="preserve">. To be able the pass most </w:t>
+      </w:r>
+      <w:proofErr w:type="spellStart"/>
+      <w:r>
+        <w:t>DGs</w:t>
+      </w:r>
+      <w:proofErr w:type="spellEnd"/>
+      <w:r>
+        <w:t>, some deliverables need to be completed beforehand. These deliverables are defined in the description column in the following table.</w:t>
       </w:r>
     </w:p>
     <w:p/>
@@ -6443,7 +6786,7 @@
       <w:pPr>
         <w:pStyle w:val="Heading1-Numbered"/>
       </w:pPr>
-      <w:bookmarkStart w:id="29" w:name="_Toc126812488"/>
+      <w:bookmarkStart w:id="29" w:name="_Toc126824969"/>
       <w:r>
         <w:t>Estimations/activity</w:t>
       </w:r>
@@ -6451,13 +6794,22 @@
     </w:p>
     <w:p>
       <w:r>
-        <w:t>The terminology used for this project is defined as follows. Higher order phases are referred to as activites. The work packages included in each activity are referred to as tasks. Each task includes a number of features (for development tasks) or deliverables (for management tasks).</w:t>
+        <w:t xml:space="preserve">The terminology used for this project is defined as follows. Higher order phases are referred to as </w:t>
+      </w:r>
+      <w:r>
+        <w:t>activities</w:t>
+      </w:r>
+      <w:r>
+        <w:t>. The work packages included in each activity are referred to as tasks. Each task includes a number of features (for development tasks) or deliverables (for management tasks).</w:t>
       </w:r>
     </w:p>
     <w:p/>
     <w:p>
       <w:r>
         <w:t>An example would be the activity of "System design". In this case, a task would be to "Develop system diagrams (ERD, Class Diagrams)", and a development task would be "Develop ordering ERD-diagram" or "develop Class Diagram for MUW".</w:t>
+      </w:r>
+      <w:r>
+        <w:t xml:space="preserve"> The activities are described in the following table and a detailed time plan can be found in Appendix A.</w:t>
       </w:r>
     </w:p>
     <w:p/>
@@ -6552,7 +6904,11 @@
           <w:tcPr>
             <w:tcW w:w="531" w:type="dxa"/>
           </w:tcPr>
-          <w:p/>
+          <w:p>
+            <w:r>
+              <w:t>1.</w:t>
+            </w:r>
+          </w:p>
         </w:tc>
         <w:tc>
           <w:tcPr>
@@ -6590,7 +6946,11 @@
           <w:tcPr>
             <w:tcW w:w="531" w:type="dxa"/>
           </w:tcPr>
-          <w:p/>
+          <w:p>
+            <w:r>
+              <w:t>2.</w:t>
+            </w:r>
+          </w:p>
         </w:tc>
         <w:tc>
           <w:tcPr>
@@ -6630,7 +6990,7 @@
           </w:tcPr>
           <w:p>
             <w:r>
-              <w:t>1.</w:t>
+              <w:t>3.</w:t>
             </w:r>
           </w:p>
         </w:tc>
@@ -6670,7 +7030,11 @@
           <w:tcPr>
             <w:tcW w:w="531" w:type="dxa"/>
           </w:tcPr>
-          <w:p/>
+          <w:p>
+            <w:r>
+              <w:t>4.</w:t>
+            </w:r>
+          </w:p>
         </w:tc>
         <w:tc>
           <w:tcPr>
@@ -6710,7 +7074,10 @@
           </w:tcPr>
           <w:p>
             <w:r>
-              <w:t>2.</w:t>
+              <w:t>5</w:t>
+            </w:r>
+            <w:r>
+              <w:t>.</w:t>
             </w:r>
           </w:p>
         </w:tc>
@@ -6752,7 +7119,10 @@
           </w:tcPr>
           <w:p>
             <w:r>
-              <w:t>3.</w:t>
+              <w:t>6</w:t>
+            </w:r>
+            <w:r>
+              <w:t>.</w:t>
             </w:r>
           </w:p>
         </w:tc>
@@ -6794,7 +7164,10 @@
           </w:tcPr>
           <w:p>
             <w:r>
-              <w:t>5.</w:t>
+              <w:t>7</w:t>
+            </w:r>
+            <w:r>
+              <w:t>.</w:t>
             </w:r>
           </w:p>
         </w:tc>
@@ -6834,7 +7207,11 @@
           <w:tcPr>
             <w:tcW w:w="531" w:type="dxa"/>
           </w:tcPr>
-          <w:p/>
+          <w:p>
+            <w:r>
+              <w:t>8.</w:t>
+            </w:r>
+          </w:p>
         </w:tc>
         <w:tc>
           <w:tcPr>
@@ -6874,7 +7251,10 @@
           </w:tcPr>
           <w:p>
             <w:r>
-              <w:t>7.</w:t>
+              <w:t>9</w:t>
+            </w:r>
+            <w:r>
+              <w:t>.</w:t>
             </w:r>
           </w:p>
         </w:tc>
@@ -6914,7 +7294,7 @@
       <w:pPr>
         <w:pStyle w:val="Heading1-Numbered"/>
       </w:pPr>
-      <w:bookmarkStart w:id="30" w:name="_Toc126812489"/>
+      <w:bookmarkStart w:id="30" w:name="_Toc126824970"/>
       <w:r>
         <w:t>Time plan</w:t>
       </w:r>
@@ -6929,31 +7309,75 @@
       <w:pPr>
         <w:pStyle w:val="Heading1-Numbered"/>
       </w:pPr>
-      <w:bookmarkStart w:id="31" w:name="_Toc126812490"/>
-      <w:r>
-        <w:t>Change plan</w:t>
+      <w:bookmarkStart w:id="31" w:name="_Toc126824971"/>
+      <w:r>
+        <w:t>Test</w:t>
+      </w:r>
+      <w:r>
+        <w:t xml:space="preserve"> plan</w:t>
       </w:r>
       <w:bookmarkEnd w:id="31"/>
     </w:p>
     <w:p>
       <w:r>
-        <w:t>Not applicable.</w:t>
+        <w:t xml:space="preserve">Testing is an important part of any project and it is the same for our product as well. But due to the limited resources and time available, the testing phase would mainly be concerned with the basic functional requirements and design requirements as defined in the Software Requirements Document of this project. Our main areas of concentration would be to test individually all the three different components of the project, the accessibility of the web portal in various Operating environments, the availability of the </w:t>
+      </w:r>
+      <w:r>
+        <w:t>web-based</w:t>
+      </w:r>
+      <w:r>
+        <w:t xml:space="preserve"> system. </w:t>
+      </w:r>
+      <w:r>
+        <w:t>T</w:t>
+      </w:r>
+      <w:r>
+        <w:t xml:space="preserve">he security of the system </w:t>
+      </w:r>
+      <w:r>
+        <w:t>i.e.</w:t>
+      </w:r>
+      <w:r>
+        <w:t xml:space="preserve"> to check that the system information is secure </w:t>
+      </w:r>
+      <w:proofErr w:type="gramStart"/>
+      <w:r>
+        <w:t>and  it</w:t>
+      </w:r>
+      <w:proofErr w:type="gramEnd"/>
+      <w:r>
+        <w:t xml:space="preserve"> provides a secure path way for the customers/users to make financial transactions, the availability of the complete product information to the customers. These are some of the </w:t>
+      </w:r>
+      <w:r>
+        <w:t>areas in which</w:t>
+      </w:r>
+      <w:r>
+        <w:t xml:space="preserve"> we plan to test extensively but given the time limitations we would be able to test only some of the features. </w:t>
+      </w:r>
+    </w:p>
+    <w:p/>
+    <w:p>
+      <w:r>
+        <w:t xml:space="preserve">Also in our project we plan to follow a development approach, our testing would be carried on </w:t>
+      </w:r>
+      <w:proofErr w:type="gramStart"/>
+      <w:r>
+        <w:t>in each iteration</w:t>
+      </w:r>
+      <w:proofErr w:type="gramEnd"/>
+      <w:r>
+        <w:t xml:space="preserve"> of the project. One of our main concerns is the limited time frame available and hence testing the product and its component in each iteration would help us in developing a better product and a thoroughly tested and a reliable system. We also plan to test the final integrated model at the end of the final iteration.</w:t>
       </w:r>
     </w:p>
     <w:p>
       <w:pPr>
         <w:pStyle w:val="Heading1-Numbered"/>
       </w:pPr>
-      <w:bookmarkStart w:id="32" w:name="_Toc126812491"/>
-      <w:r>
-        <w:t>Quality plan</w:t>
+      <w:bookmarkStart w:id="32" w:name="_Toc126824972"/>
+      <w:r>
+        <w:t>Risk analysis</w:t>
       </w:r>
       <w:bookmarkEnd w:id="32"/>
-    </w:p>
-    <w:p>
-      <w:r>
-        <w:t>Not applicable.</w:t>
-      </w:r>
     </w:p>
     <w:p>
       <w:pPr>
@@ -6963,15 +7387,51 @@
           <w:numId w:val="2"/>
         </w:numPr>
       </w:pPr>
-      <w:bookmarkStart w:id="33" w:name="_Toc126812492"/>
-      <w:r>
-        <w:t>Reviews</w:t>
+      <w:bookmarkStart w:id="33" w:name="_Toc126824973"/>
+      <w:r>
+        <w:t>Risks</w:t>
       </w:r>
       <w:bookmarkEnd w:id="33"/>
     </w:p>
     <w:p>
       <w:r>
-        <w:t>Not applicable.</w:t>
+        <w:t>Given the limited timeframe of this project, the by far greatest risk is the one of not having the time to fully implement the complete system by the delivery date. This is a risk that both Company 10 and the client is fully aware of, and several meetings and discussions have been held in order to find a solution an minimize the probability and impact of this scenario.</w:t>
+      </w:r>
+    </w:p>
+    <w:p/>
+    <w:p>
+      <w:r>
+        <w:t xml:space="preserve">The client and Company 10 have agreed, based on the incremental development process </w:t>
+      </w:r>
+      <w:proofErr w:type="gramStart"/>
+      <w:r>
+        <w:t>chosen, that</w:t>
+      </w:r>
+      <w:proofErr w:type="gramEnd"/>
+      <w:r>
+        <w:t xml:space="preserve"> the client will be taking an active role in the prioritizing of system requirements. Through this process, the client will identify the key requirements most important to the client. Company 10 will aim to deliver a system meeting the highest priority requirements by the delivery date.</w:t>
+      </w:r>
+    </w:p>
+    <w:p/>
+    <w:p>
+      <w:r>
+        <w:t xml:space="preserve">Also, the risk of not passing a decision gate (DG) at the targeted deadline date is very probable. The proposed solution for this is to not consider these deadlines as written in stone, but to give an estimate of when during the project timeline a DG should be passed. If two </w:t>
+      </w:r>
+      <w:proofErr w:type="spellStart"/>
+      <w:r>
+        <w:t>DG</w:t>
+      </w:r>
+      <w:proofErr w:type="gramStart"/>
+      <w:r>
+        <w:t>:</w:t>
+      </w:r>
+      <w:r>
+        <w:t>s</w:t>
+      </w:r>
+      <w:proofErr w:type="spellEnd"/>
+      <w:proofErr w:type="gramEnd"/>
+      <w:r>
+        <w:t xml:space="preserve"> are closely coupled or dependent, it might make more sense to push the date on one of them in order to complete the work needed for both. Then both of them can be passed rather quickly.</w:t>
       </w:r>
     </w:p>
     <w:p>
@@ -6982,139 +7442,14 @@
           <w:numId w:val="2"/>
         </w:numPr>
       </w:pPr>
-      <w:bookmarkStart w:id="34" w:name="_Toc126812493"/>
-      <w:r>
-        <w:t>Test plan</w:t>
+      <w:bookmarkStart w:id="34" w:name="_Toc126824974"/>
+      <w:r>
+        <w:t>Issues</w:t>
       </w:r>
       <w:bookmarkEnd w:id="34"/>
     </w:p>
     <w:p>
       <w:r>
-        <w:t xml:space="preserve">Testing is an important part of any project and it is the same for our product as well. But due to the limited resources and time available, the testing phase would mainly be concerned with the basic functional requirements and design requirements as defined in the Software Requirements Document of this project. Our main areas of concentration would be to test individually all the three different components of the project, the accessibility of the web portal in various Operating environments, the availability of the </w:t>
-      </w:r>
-      <w:r>
-        <w:t>web-based</w:t>
-      </w:r>
-      <w:r>
-        <w:t xml:space="preserve"> system. </w:t>
-      </w:r>
-      <w:r>
-        <w:t>T</w:t>
-      </w:r>
-      <w:r>
-        <w:t xml:space="preserve">he security of the system </w:t>
-      </w:r>
-      <w:r>
-        <w:t>i.e.</w:t>
-      </w:r>
-      <w:r>
-        <w:t xml:space="preserve"> to check that the system information is secure </w:t>
-      </w:r>
-      <w:proofErr w:type="gramStart"/>
-      <w:r>
-        <w:t>and  it</w:t>
-      </w:r>
-      <w:proofErr w:type="gramEnd"/>
-      <w:r>
-        <w:t xml:space="preserve"> provides a secure path way for the customers/users to make financial transactions, the availability of the complete product information to the customers. These are some of the </w:t>
-      </w:r>
-      <w:r>
-        <w:t>areas in which</w:t>
-      </w:r>
-      <w:r>
-        <w:t xml:space="preserve"> we plan to test extensively but given the time limitations we would be able to test only some of the features. </w:t>
-      </w:r>
-    </w:p>
-    <w:p/>
-    <w:p>
-      <w:r>
-        <w:t xml:space="preserve">Also in our project we plan to follow a development approach, our testing would be carried on </w:t>
-      </w:r>
-      <w:proofErr w:type="gramStart"/>
-      <w:r>
-        <w:t>in each iteration</w:t>
-      </w:r>
-      <w:proofErr w:type="gramEnd"/>
-      <w:r>
-        <w:t xml:space="preserve"> of the project. One of our main concerns is the limited time frame available and hence testing the product and its component in each iteration would help us in developing a better product and a thoroughly tested and a reliable system. We also plan to test the final integrated model at the end of the final iteration.</w:t>
-      </w:r>
-    </w:p>
-    <w:p>
-      <w:pPr>
-        <w:pStyle w:val="Heading1-Numbered"/>
-      </w:pPr>
-      <w:bookmarkStart w:id="35" w:name="_Toc126812494"/>
-      <w:r>
-        <w:t>Risk analysis</w:t>
-      </w:r>
-      <w:bookmarkEnd w:id="35"/>
-    </w:p>
-    <w:p>
-      <w:pPr>
-        <w:pStyle w:val="Heading2-Numbered"/>
-        <w:numPr>
-          <w:ilvl w:val="1"/>
-          <w:numId w:val="2"/>
-        </w:numPr>
-      </w:pPr>
-      <w:bookmarkStart w:id="36" w:name="_Toc126812495"/>
-      <w:r>
-        <w:t>Risks</w:t>
-      </w:r>
-      <w:bookmarkEnd w:id="36"/>
-    </w:p>
-    <w:p>
-      <w:r>
-        <w:t>Given the limited timeframe of this project, the by far greatest risk is the one of not having the time to fully implement the complete system by the delivery date. This is a risk that both Company 10 and the client is fully aware of, and several meetings and discussions have been held in order to find a solution an minimize the probability and impact of this scenario.</w:t>
-      </w:r>
-    </w:p>
-    <w:p/>
-    <w:p>
-      <w:r>
-        <w:t xml:space="preserve">The client and Company 10 have agreed, based on the incremental development process </w:t>
-      </w:r>
-      <w:proofErr w:type="gramStart"/>
-      <w:r>
-        <w:t>chosen, that</w:t>
-      </w:r>
-      <w:proofErr w:type="gramEnd"/>
-      <w:r>
-        <w:t xml:space="preserve"> the client will be taking an active role in the prioritizing of system requirements. Through this process, the client will identify the key requirements most important to the client. Company 10 will aim to deliver a system meeting the highest priority requirements by the delivery date.</w:t>
-      </w:r>
-    </w:p>
-    <w:p/>
-    <w:p>
-      <w:r>
-        <w:t>Also, the risk of not passing a decision gate (DG) at the targeted deadline date is very probable. The proposed solution for this is to not consider these deadlines as written in stone, but to give an estimate of when during the project timeline a DG should be passed. If two DG</w:t>
-      </w:r>
-      <w:proofErr w:type="gramStart"/>
-      <w:r>
-        <w:t>:</w:t>
-      </w:r>
-      <w:r>
-        <w:t>s</w:t>
-      </w:r>
-      <w:proofErr w:type="gramEnd"/>
-      <w:r>
-        <w:t xml:space="preserve"> are closely coupled or dependent, it might make more sense to push the date on one of them in order to complete the work needed for both. Then both of them can be passed rather quickly.</w:t>
-      </w:r>
-    </w:p>
-    <w:p>
-      <w:pPr>
-        <w:pStyle w:val="Heading2-Numbered"/>
-        <w:numPr>
-          <w:ilvl w:val="1"/>
-          <w:numId w:val="2"/>
-        </w:numPr>
-      </w:pPr>
-      <w:bookmarkStart w:id="37" w:name="_Toc126812496"/>
-      <w:r>
-        <w:t>Issues</w:t>
-      </w:r>
-      <w:bookmarkEnd w:id="37"/>
-    </w:p>
-    <w:p>
-      <w:r>
         <w:t>No obvious issues can be foreseen.</w:t>
       </w:r>
     </w:p>
@@ -7123,16 +7458,22 @@
         <w:pStyle w:val="Heading1"/>
       </w:pPr>
       <w:r>
-        <w:br w:type="page"/>
         <w:t>References</w:t>
       </w:r>
     </w:p>
     <w:p>
       <w:r>
-        <w:rPr>
-          <w:highlight w:val="red"/>
-        </w:rPr>
-        <w:t>Do we have any references?</w:t>
+        <w:t>[1] Unlimited Well, Project Specification, 2010</w:t>
+      </w:r>
+    </w:p>
+    <w:p>
+      <w:r>
+        <w:t>[2] Internal Requirements Specification draft, 2010</w:t>
+      </w:r>
+    </w:p>
+    <w:p>
+      <w:r>
+        <w:t>[3] SWEBOK, 2004</w:t>
       </w:r>
     </w:p>
     <w:p>
@@ -7142,6 +7483,9 @@
           <w:szCs w:val="27"/>
         </w:rPr>
       </w:pPr>
+      <w:r>
+        <w:t>[4] Project Directives, 2010</w:t>
+      </w:r>
     </w:p>
     <w:sectPr>
       <w:headerReference w:type="default" r:id="rId15"/>
@@ -7298,7 +7642,7 @@
         <w:rFonts w:ascii="Times New Roman" w:hAnsi="Times New Roman"/>
         <w:noProof/>
       </w:rPr>
-      <w:t>10</w:t>
+      <w:t>9</w:t>
     </w:r>
     <w:r>
       <w:rPr>
@@ -7335,7 +7679,7 @@
         <w:rFonts w:ascii="Times New Roman" w:hAnsi="Times New Roman"/>
         <w:noProof/>
       </w:rPr>
-      <w:t>15</w:t>
+      <w:t>14</w:t>
     </w:r>
     <w:r>
       <w:rPr>
@@ -7382,8 +7726,6 @@
     </w:r>
     <w:r>
       <w:tab/>
-    </w:r>
-    <w:r>
       <w:t>Project Plan</w:t>
     </w:r>
     <w:r>
@@ -7394,9 +7736,7 @@
     </w:r>
     <w:r>
       <w:tab/>
-    </w:r>
-    <w:r>
-      <w:t>0.3</w:t>
+      <w:t>0.4</w:t>
     </w:r>
   </w:p>
 </w:hdr>

</xml_diff>